<commit_message>
after_end init and node
</commit_message>
<xml_diff>
--- a/hw2/作业_2.docx
+++ b/hw2/作业_2.docx
@@ -150,25 +150,7 @@
           <w:szCs w:val="44"/>
           <w:u w:val="single"/>
         </w:rPr>
-        <w:t xml:space="preserve">   </w:t>
-      </w:r>
-      <w:r>
-        <w:rPr>
-          <w:rFonts w:ascii="楷体_GB2312" w:eastAsia="楷体_GB2312" w:hAnsi="楷体_GB2312"/>
-          <w:sz w:val="44"/>
-          <w:szCs w:val="44"/>
-          <w:u w:val="single"/>
-        </w:rPr>
-        <w:t>过程建模及优化</w:t>
-      </w:r>
-      <w:r>
-        <w:rPr>
-          <w:rFonts w:ascii="楷体_GB2312" w:eastAsia="楷体_GB2312" w:hAnsi="楷体_GB2312"/>
-          <w:sz w:val="44"/>
-          <w:szCs w:val="44"/>
-          <w:u w:val="single"/>
-        </w:rPr>
-        <w:t xml:space="preserve">   </w:t>
+        <w:t xml:space="preserve">   过程建模及优化   </w:t>
       </w:r>
     </w:p>
     <w:p>
@@ -205,23 +187,7 @@
           <w:sz w:val="32"/>
           <w:szCs w:val="32"/>
         </w:rPr>
-        <w:t>学生姓名</w:t>
-      </w:r>
-      <w:r>
-        <w:rPr>
-          <w:rFonts w:ascii="楷体_GB2312" w:eastAsia="楷体_GB2312" w:hAnsi="楷体_GB2312"/>
-          <w:sz w:val="32"/>
-          <w:szCs w:val="32"/>
-        </w:rPr>
-        <w:t>/</w:t>
-      </w:r>
-      <w:r>
-        <w:rPr>
-          <w:rFonts w:ascii="楷体_GB2312" w:eastAsia="楷体_GB2312" w:hAnsi="楷体_GB2312"/>
-          <w:sz w:val="32"/>
-          <w:szCs w:val="32"/>
-        </w:rPr>
-        <w:t>学号</w:t>
+        <w:t>学生姓名/学号</w:t>
       </w:r>
       <w:r>
         <w:rPr>
@@ -247,7 +213,69 @@
           <w:szCs w:val="32"/>
           <w:u w:val="single"/>
         </w:rPr>
-        <w:t>侯国鑫</w:t>
+        <w:t>侯国鑫/118037930074</w:t>
+      </w:r>
+    </w:p>
+    <w:p>
+      <w:pPr>
+        <w:spacing w:line="500" w:lineRule="exact"/>
+        <w:ind w:left="420" w:firstLineChars="400" w:firstLine="1280"/>
+      </w:pPr>
+      <w:r>
+        <w:rPr>
+          <w:rFonts w:ascii="楷体_GB2312" w:eastAsia="楷体_GB2312" w:hAnsi="楷体_GB2312"/>
+          <w:sz w:val="32"/>
+          <w:szCs w:val="32"/>
+        </w:rPr>
+        <w:t>学生姓名/学号</w:t>
+      </w:r>
+      <w:r>
+        <w:rPr>
+          <w:rFonts w:ascii="楷体_GB2312" w:eastAsia="楷体_GB2312" w:hAnsi="楷体_GB2312"/>
+          <w:sz w:val="28"/>
+          <w:szCs w:val="28"/>
+        </w:rPr>
+        <w:t xml:space="preserve">: </w:t>
+      </w:r>
+      <w:r>
+        <w:rPr>
+          <w:rFonts w:ascii="楷体_GB2312" w:eastAsia="楷体_GB2312" w:hAnsi="楷体_GB2312"/>
+          <w:sz w:val="28"/>
+          <w:szCs w:val="28"/>
+          <w:u w:val="single"/>
+        </w:rPr>
+        <w:t xml:space="preserve"> 林许亚伦/118037920085  </w:t>
+      </w:r>
+    </w:p>
+    <w:p>
+      <w:pPr>
+        <w:spacing w:line="500" w:lineRule="exact"/>
+        <w:ind w:left="420" w:firstLineChars="400" w:firstLine="1280"/>
+      </w:pPr>
+      <w:r>
+        <w:rPr>
+          <w:rFonts w:ascii="楷体_GB2312" w:eastAsia="楷体_GB2312" w:hAnsi="楷体_GB2312"/>
+          <w:sz w:val="32"/>
+          <w:szCs w:val="32"/>
+        </w:rPr>
+        <w:t>学生姓名/学号</w:t>
+      </w:r>
+      <w:r>
+        <w:rPr>
+          <w:rFonts w:ascii="楷体_GB2312" w:eastAsia="楷体_GB2312" w:hAnsi="楷体_GB2312"/>
+          <w:sz w:val="28"/>
+          <w:szCs w:val="28"/>
+        </w:rPr>
+        <w:t xml:space="preserve">: </w:t>
+      </w:r>
+      <w:r>
+        <w:rPr>
+          <w:rFonts w:ascii="楷体_GB2312" w:eastAsia="楷体_GB2312" w:hAnsi="楷体_GB2312"/>
+          <w:sz w:val="28"/>
+          <w:szCs w:val="28"/>
+          <w:u w:val="single"/>
+        </w:rPr>
+        <w:t xml:space="preserve"> 姚朋/118037910039          </w:t>
       </w:r>
       <w:r>
         <w:rPr>
@@ -256,45 +284,7 @@
           <w:szCs w:val="32"/>
           <w:u w:val="single"/>
         </w:rPr>
-        <w:t>/118037930074</w:t>
-      </w:r>
-    </w:p>
-    <w:p>
-      <w:pPr>
-        <w:spacing w:line="500" w:lineRule="exact"/>
-        <w:ind w:left="420" w:firstLineChars="400" w:firstLine="1280"/>
-      </w:pPr>
-      <w:r>
-        <w:rPr>
-          <w:rFonts w:ascii="楷体_GB2312" w:eastAsia="楷体_GB2312" w:hAnsi="楷体_GB2312"/>
-          <w:sz w:val="32"/>
-          <w:szCs w:val="32"/>
-        </w:rPr>
-        <w:t>学生姓名</w:t>
-      </w:r>
-      <w:r>
-        <w:rPr>
-          <w:rFonts w:ascii="楷体_GB2312" w:eastAsia="楷体_GB2312" w:hAnsi="楷体_GB2312"/>
-          <w:sz w:val="32"/>
-          <w:szCs w:val="32"/>
-        </w:rPr>
-        <w:t>/</w:t>
-      </w:r>
-      <w:r>
-        <w:rPr>
-          <w:rFonts w:ascii="楷体_GB2312" w:eastAsia="楷体_GB2312" w:hAnsi="楷体_GB2312"/>
-          <w:sz w:val="32"/>
-          <w:szCs w:val="32"/>
-        </w:rPr>
-        <w:t>学号</w:t>
-      </w:r>
-      <w:r>
-        <w:rPr>
-          <w:rFonts w:ascii="楷体_GB2312" w:eastAsia="楷体_GB2312" w:hAnsi="楷体_GB2312"/>
-          <w:sz w:val="28"/>
-          <w:szCs w:val="28"/>
-        </w:rPr>
-        <w:t xml:space="preserve">: </w:t>
+        <w:t xml:space="preserve">  </w:t>
       </w:r>
       <w:r>
         <w:rPr>
@@ -303,31 +293,18 @@
           <w:szCs w:val="28"/>
           <w:u w:val="single"/>
         </w:rPr>
-        <w:t xml:space="preserve"> </w:t>
-      </w:r>
-      <w:r>
+        <w:t xml:space="preserve">          </w:t>
+      </w:r>
+    </w:p>
+    <w:p>
+      <w:pPr>
+        <w:spacing w:line="500" w:lineRule="exact"/>
+        <w:ind w:left="1260" w:firstLine="420"/>
         <w:rPr>
           <w:rFonts w:ascii="楷体_GB2312" w:eastAsia="楷体_GB2312" w:hAnsi="楷体_GB2312"/>
-          <w:sz w:val="28"/>
-          <w:szCs w:val="28"/>
-          <w:u w:val="single"/>
-        </w:rPr>
-        <w:t>林许亚伦</w:t>
-      </w:r>
-      <w:r>
-        <w:rPr>
-          <w:rFonts w:ascii="楷体_GB2312" w:eastAsia="楷体_GB2312" w:hAnsi="楷体_GB2312"/>
-          <w:sz w:val="28"/>
-          <w:szCs w:val="28"/>
-          <w:u w:val="single"/>
-        </w:rPr>
-        <w:t xml:space="preserve">/118037920085  </w:t>
-      </w:r>
-    </w:p>
-    <w:p>
-      <w:pPr>
-        <w:spacing w:line="500" w:lineRule="exact"/>
-        <w:ind w:left="420" w:firstLineChars="400" w:firstLine="1280"/>
+          <w:sz w:val="30"/>
+          <w:szCs w:val="30"/>
+        </w:rPr>
       </w:pPr>
       <w:r>
         <w:rPr>
@@ -335,58 +312,24 @@
           <w:sz w:val="32"/>
           <w:szCs w:val="32"/>
         </w:rPr>
-        <w:t>学生姓名</w:t>
+        <w:t>专    业</w:t>
       </w:r>
       <w:r>
         <w:rPr>
           <w:rFonts w:ascii="楷体_GB2312" w:eastAsia="楷体_GB2312" w:hAnsi="楷体_GB2312"/>
-          <w:sz w:val="32"/>
-          <w:szCs w:val="32"/>
-        </w:rPr>
-        <w:t>/</w:t>
+          <w:sz w:val="30"/>
+          <w:szCs w:val="30"/>
+        </w:rPr>
+        <w:t xml:space="preserve">: </w:t>
       </w:r>
       <w:r>
         <w:rPr>
           <w:rFonts w:ascii="楷体_GB2312" w:eastAsia="楷体_GB2312" w:hAnsi="楷体_GB2312"/>
-          <w:sz w:val="32"/>
-          <w:szCs w:val="32"/>
-        </w:rPr>
-        <w:t>学号</w:t>
-      </w:r>
-      <w:r>
-        <w:rPr>
-          <w:rFonts w:ascii="楷体_GB2312" w:eastAsia="楷体_GB2312" w:hAnsi="楷体_GB2312"/>
-          <w:sz w:val="28"/>
-          <w:szCs w:val="28"/>
-        </w:rPr>
-        <w:t xml:space="preserve">: </w:t>
-      </w:r>
-      <w:r>
-        <w:rPr>
-          <w:rFonts w:ascii="楷体_GB2312" w:eastAsia="楷体_GB2312" w:hAnsi="楷体_GB2312"/>
-          <w:sz w:val="28"/>
-          <w:szCs w:val="28"/>
+          <w:sz w:val="30"/>
+          <w:szCs w:val="30"/>
           <w:u w:val="single"/>
         </w:rPr>
-        <w:t xml:space="preserve"> </w:t>
-      </w:r>
-      <w:r>
-        <w:rPr>
-          <w:rFonts w:ascii="楷体_GB2312" w:eastAsia="楷体_GB2312" w:hAnsi="楷体_GB2312"/>
-          <w:sz w:val="28"/>
-          <w:szCs w:val="28"/>
-          <w:u w:val="single"/>
-        </w:rPr>
-        <w:t>姚朋</w:t>
-      </w:r>
-      <w:r>
-        <w:rPr>
-          <w:rFonts w:ascii="楷体_GB2312" w:eastAsia="楷体_GB2312" w:hAnsi="楷体_GB2312"/>
-          <w:sz w:val="28"/>
-          <w:szCs w:val="28"/>
-          <w:u w:val="single"/>
-        </w:rPr>
-        <w:t xml:space="preserve">/118037910039          </w:t>
+        <w:t xml:space="preserve">         </w:t>
       </w:r>
       <w:r>
         <w:rPr>
@@ -395,59 +338,7 @@
           <w:szCs w:val="32"/>
           <w:u w:val="single"/>
         </w:rPr>
-        <w:t xml:space="preserve">  </w:t>
-      </w:r>
-      <w:r>
-        <w:rPr>
-          <w:rFonts w:ascii="楷体_GB2312" w:eastAsia="楷体_GB2312" w:hAnsi="楷体_GB2312"/>
-          <w:sz w:val="28"/>
-          <w:szCs w:val="28"/>
-          <w:u w:val="single"/>
-        </w:rPr>
-        <w:t xml:space="preserve">          </w:t>
-      </w:r>
-    </w:p>
-    <w:p>
-      <w:pPr>
-        <w:spacing w:line="500" w:lineRule="exact"/>
-        <w:ind w:left="1260" w:firstLine="420"/>
-        <w:rPr>
-          <w:rFonts w:ascii="楷体_GB2312" w:eastAsia="楷体_GB2312" w:hAnsi="楷体_GB2312"/>
-          <w:sz w:val="30"/>
-          <w:szCs w:val="30"/>
-        </w:rPr>
-      </w:pPr>
-      <w:r>
-        <w:rPr>
-          <w:rFonts w:ascii="楷体_GB2312" w:eastAsia="楷体_GB2312" w:hAnsi="楷体_GB2312"/>
-          <w:sz w:val="32"/>
-          <w:szCs w:val="32"/>
-        </w:rPr>
-        <w:t>专</w:t>
-      </w:r>
-      <w:r>
-        <w:rPr>
-          <w:rFonts w:ascii="楷体_GB2312" w:eastAsia="楷体_GB2312" w:hAnsi="楷体_GB2312"/>
-          <w:sz w:val="32"/>
-          <w:szCs w:val="32"/>
-        </w:rPr>
-        <w:t xml:space="preserve">    </w:t>
-      </w:r>
-      <w:r>
-        <w:rPr>
-          <w:rFonts w:ascii="楷体_GB2312" w:eastAsia="楷体_GB2312" w:hAnsi="楷体_GB2312"/>
-          <w:sz w:val="32"/>
-          <w:szCs w:val="32"/>
-        </w:rPr>
-        <w:t>业</w:t>
-      </w:r>
-      <w:r>
-        <w:rPr>
-          <w:rFonts w:ascii="楷体_GB2312" w:eastAsia="楷体_GB2312" w:hAnsi="楷体_GB2312"/>
-          <w:sz w:val="30"/>
-          <w:szCs w:val="30"/>
-        </w:rPr>
-        <w:t xml:space="preserve">: </w:t>
+        <w:t>软件工程</w:t>
       </w:r>
       <w:r>
         <w:rPr>
@@ -456,7 +347,26 @@
           <w:szCs w:val="30"/>
           <w:u w:val="single"/>
         </w:rPr>
-        <w:t xml:space="preserve">         </w:t>
+        <w:t xml:space="preserve">          </w:t>
+      </w:r>
+    </w:p>
+    <w:p>
+      <w:pPr>
+        <w:spacing w:line="500" w:lineRule="exact"/>
+        <w:ind w:left="1260" w:firstLine="420"/>
+        <w:rPr>
+          <w:rFonts w:ascii="楷体_GB2312" w:eastAsia="楷体_GB2312" w:hAnsi="楷体_GB2312"/>
+          <w:sz w:val="32"/>
+          <w:szCs w:val="32"/>
+        </w:rPr>
+      </w:pPr>
+      <w:r>
+        <w:rPr>
+          <w:rFonts w:ascii="楷体_GB2312" w:eastAsia="楷体_GB2312" w:hAnsi="楷体_GB2312"/>
+          <w:sz w:val="32"/>
+          <w:szCs w:val="32"/>
+        </w:rPr>
+        <w:t xml:space="preserve">指导教师: </w:t>
       </w:r>
       <w:r>
         <w:rPr>
@@ -465,52 +375,27 @@
           <w:szCs w:val="32"/>
           <w:u w:val="single"/>
         </w:rPr>
-        <w:t>软件工程</w:t>
-      </w:r>
-      <w:r>
-        <w:rPr>
-          <w:rFonts w:ascii="楷体_GB2312" w:eastAsia="楷体_GB2312" w:hAnsi="楷体_GB2312"/>
-          <w:sz w:val="30"/>
-          <w:szCs w:val="30"/>
-          <w:u w:val="single"/>
-        </w:rPr>
-        <w:t xml:space="preserve">          </w:t>
+        <w:t xml:space="preserve">         蔡鸿明          </w:t>
       </w:r>
     </w:p>
     <w:p>
       <w:pPr>
         <w:spacing w:line="500" w:lineRule="exact"/>
         <w:ind w:left="1260" w:firstLine="420"/>
-        <w:rPr>
-          <w:rFonts w:ascii="楷体_GB2312" w:eastAsia="楷体_GB2312" w:hAnsi="楷体_GB2312"/>
-          <w:sz w:val="32"/>
-          <w:szCs w:val="32"/>
-        </w:rPr>
-      </w:pPr>
-      <w:r>
-        <w:rPr>
-          <w:rFonts w:ascii="楷体_GB2312" w:eastAsia="楷体_GB2312" w:hAnsi="楷体_GB2312"/>
-          <w:sz w:val="32"/>
-          <w:szCs w:val="32"/>
-        </w:rPr>
-        <w:t>指导教师</w:t>
-      </w:r>
-      <w:r>
-        <w:rPr>
-          <w:rFonts w:ascii="楷体_GB2312" w:eastAsia="楷体_GB2312" w:hAnsi="楷体_GB2312"/>
-          <w:sz w:val="32"/>
-          <w:szCs w:val="32"/>
-        </w:rPr>
-        <w:t xml:space="preserve">: </w:t>
-      </w:r>
-      <w:r>
         <w:rPr>
           <w:rFonts w:ascii="楷体_GB2312" w:eastAsia="楷体_GB2312" w:hAnsi="楷体_GB2312"/>
           <w:sz w:val="32"/>
           <w:szCs w:val="32"/>
           <w:u w:val="single"/>
         </w:rPr>
-        <w:t xml:space="preserve">         </w:t>
+      </w:pPr>
+      <w:r>
+        <w:rPr>
+          <w:rFonts w:ascii="楷体_GB2312" w:eastAsia="楷体_GB2312" w:hAnsi="楷体_GB2312"/>
+          <w:sz w:val="32"/>
+          <w:szCs w:val="32"/>
+        </w:rPr>
+        <w:t>学院(系):</w:t>
       </w:r>
       <w:r>
         <w:rPr>
@@ -519,96 +404,13 @@
           <w:szCs w:val="32"/>
           <w:u w:val="single"/>
         </w:rPr>
-        <w:t>蔡鸿明</w:t>
-      </w:r>
-      <w:r>
-        <w:rPr>
-          <w:rFonts w:ascii="楷体_GB2312" w:eastAsia="楷体_GB2312" w:hAnsi="楷体_GB2312"/>
-          <w:sz w:val="32"/>
-          <w:szCs w:val="32"/>
-          <w:u w:val="single"/>
-        </w:rPr>
-        <w:t xml:space="preserve">          </w:t>
-      </w:r>
-    </w:p>
-    <w:p>
-      <w:pPr>
-        <w:spacing w:line="500" w:lineRule="exact"/>
-        <w:ind w:left="1260" w:firstLine="420"/>
-        <w:rPr>
-          <w:rFonts w:ascii="楷体_GB2312" w:eastAsia="楷体_GB2312" w:hAnsi="楷体_GB2312" w:hint="eastAsia"/>
-          <w:sz w:val="32"/>
-          <w:szCs w:val="32"/>
-          <w:u w:val="single"/>
-        </w:rPr>
-      </w:pPr>
-      <w:r>
-        <w:rPr>
-          <w:rFonts w:ascii="楷体_GB2312" w:eastAsia="楷体_GB2312" w:hAnsi="楷体_GB2312"/>
-          <w:sz w:val="32"/>
-          <w:szCs w:val="32"/>
-        </w:rPr>
-        <w:t>学院</w:t>
-      </w:r>
-      <w:r>
-        <w:rPr>
-          <w:rFonts w:ascii="楷体_GB2312" w:eastAsia="楷体_GB2312" w:hAnsi="楷体_GB2312"/>
-          <w:sz w:val="32"/>
-          <w:szCs w:val="32"/>
-        </w:rPr>
-        <w:t>(</w:t>
-      </w:r>
-      <w:r>
-        <w:rPr>
-          <w:rFonts w:ascii="楷体_GB2312" w:eastAsia="楷体_GB2312" w:hAnsi="楷体_GB2312"/>
-          <w:sz w:val="32"/>
-          <w:szCs w:val="32"/>
-        </w:rPr>
-        <w:t>系</w:t>
-      </w:r>
-      <w:r>
-        <w:rPr>
-          <w:rFonts w:ascii="楷体_GB2312" w:eastAsia="楷体_GB2312" w:hAnsi="楷体_GB2312"/>
-          <w:sz w:val="32"/>
-          <w:szCs w:val="32"/>
-        </w:rPr>
-        <w:t>):</w:t>
-      </w:r>
-      <w:r>
-        <w:rPr>
-          <w:rFonts w:ascii="楷体_GB2312" w:eastAsia="楷体_GB2312" w:hAnsi="楷体_GB2312"/>
-          <w:sz w:val="32"/>
-          <w:szCs w:val="32"/>
-          <w:u w:val="single"/>
-        </w:rPr>
-        <w:t xml:space="preserve">  </w:t>
-      </w:r>
-      <w:r>
-        <w:rPr>
-          <w:rFonts w:ascii="楷体_GB2312" w:eastAsia="楷体_GB2312" w:hAnsi="楷体_GB2312"/>
-          <w:sz w:val="32"/>
-          <w:szCs w:val="32"/>
-          <w:u w:val="single"/>
-        </w:rPr>
-        <w:t>电子信息与电气工程学院</w:t>
-      </w:r>
-      <w:r>
-        <w:rPr>
-          <w:rFonts w:ascii="楷体_GB2312" w:eastAsia="楷体_GB2312" w:hAnsi="楷体_GB2312"/>
-          <w:sz w:val="32"/>
-          <w:szCs w:val="32"/>
-          <w:u w:val="single"/>
-        </w:rPr>
-        <w:t xml:space="preserve">  </w:t>
+        <w:t xml:space="preserve">  电子信息与电气工程学院  </w:t>
       </w:r>
     </w:p>
     <w:p>
       <w:pPr>
         <w:widowControl/>
         <w:jc w:val="left"/>
-        <w:rPr>
-          <w:rFonts w:hint="eastAsia"/>
-        </w:rPr>
       </w:pPr>
       <w:r>
         <w:br w:type="page"/>
@@ -2063,9 +1865,6 @@
       <w:pPr>
         <w:widowControl/>
         <w:jc w:val="left"/>
-        <w:rPr>
-          <w:rFonts w:hint="eastAsia"/>
-        </w:rPr>
       </w:pPr>
       <w:r>
         <w:br w:type="page"/>
@@ -2230,23 +2029,7 @@
           <w:sz w:val="24"/>
           <w:szCs w:val="24"/>
         </w:rPr>
-        <w:t>游记归档：提供为游记添加标签的功能，每篇文章可以拥有多个标签；提供吧数据库中保存的游记转化为以</w:t>
-      </w:r>
-      <w:r>
-        <w:rPr>
-          <w:rFonts w:asciiTheme="minorEastAsia" w:hAnsiTheme="minorEastAsia"/>
-          <w:sz w:val="24"/>
-          <w:szCs w:val="24"/>
-        </w:rPr>
-        <w:t>RDF</w:t>
-      </w:r>
-      <w:r>
-        <w:rPr>
-          <w:rFonts w:asciiTheme="minorEastAsia" w:hAnsiTheme="minorEastAsia"/>
-          <w:sz w:val="24"/>
-          <w:szCs w:val="24"/>
-        </w:rPr>
-        <w:t>格式存储的文件的功能。</w:t>
+        <w:t>游记归档：提供为游记添加标签的功能，每篇文章可以拥有多个标签；提供吧数据库中保存的游记转化为以RDF格式存储的文件的功能。</w:t>
       </w:r>
     </w:p>
     <w:p>
@@ -2298,23 +2081,7 @@
           <w:sz w:val="24"/>
           <w:szCs w:val="24"/>
         </w:rPr>
-        <w:t>系统需要包括手机端和</w:t>
-      </w:r>
-      <w:r>
-        <w:rPr>
-          <w:rFonts w:asciiTheme="minorEastAsia" w:hAnsiTheme="minorEastAsia"/>
-          <w:sz w:val="24"/>
-          <w:szCs w:val="24"/>
-        </w:rPr>
-        <w:t>Web</w:t>
-      </w:r>
-      <w:r>
-        <w:rPr>
-          <w:rFonts w:asciiTheme="minorEastAsia" w:hAnsiTheme="minorEastAsia"/>
-          <w:sz w:val="24"/>
-          <w:szCs w:val="24"/>
-        </w:rPr>
-        <w:t>端，以及服务器端。</w:t>
+        <w:t>系统需要包括手机端和Web端，以及服务器端。</w:t>
       </w:r>
     </w:p>
     <w:p>
@@ -2346,7 +2113,7 @@
         <w:pStyle w:val="2"/>
         <w:spacing w:line="415" w:lineRule="auto"/>
         <w:rPr>
-          <w:rFonts w:ascii="宋体" w:eastAsia="宋体" w:hAnsi="宋体" w:hint="eastAsia"/>
+          <w:rFonts w:ascii="宋体" w:eastAsia="宋体" w:hAnsi="宋体"/>
           <w:sz w:val="28"/>
           <w:szCs w:val="28"/>
         </w:rPr>
@@ -2381,7 +2148,7 @@
     <w:p>
       <w:pPr>
         <w:rPr>
-          <w:rFonts w:asciiTheme="minorEastAsia" w:hAnsiTheme="minorEastAsia" w:hint="eastAsia"/>
+          <w:rFonts w:asciiTheme="minorEastAsia" w:hAnsiTheme="minorEastAsia"/>
           <w:sz w:val="24"/>
           <w:szCs w:val="24"/>
         </w:rPr>
@@ -2670,7 +2437,7 @@
     <w:p>
       <w:pPr>
         <w:rPr>
-          <w:rFonts w:asciiTheme="minorEastAsia" w:hAnsiTheme="minorEastAsia" w:hint="eastAsia"/>
+          <w:rFonts w:asciiTheme="minorEastAsia" w:hAnsiTheme="minorEastAsia"/>
           <w:sz w:val="24"/>
           <w:szCs w:val="24"/>
         </w:rPr>
@@ -2704,7 +2471,7 @@
     <w:p>
       <w:pPr>
         <w:rPr>
-          <w:rFonts w:asciiTheme="minorEastAsia" w:hAnsiTheme="minorEastAsia" w:hint="eastAsia"/>
+          <w:rFonts w:asciiTheme="minorEastAsia" w:hAnsiTheme="minorEastAsia"/>
           <w:sz w:val="24"/>
           <w:szCs w:val="24"/>
         </w:rPr>
@@ -2746,7 +2513,7 @@
     <w:p>
       <w:pPr>
         <w:rPr>
-          <w:rFonts w:asciiTheme="minorEastAsia" w:hAnsiTheme="minorEastAsia" w:hint="eastAsia"/>
+          <w:rFonts w:asciiTheme="minorEastAsia" w:hAnsiTheme="minorEastAsia"/>
           <w:sz w:val="24"/>
           <w:szCs w:val="24"/>
         </w:rPr>
@@ -2780,7 +2547,7 @@
     <w:p>
       <w:pPr>
         <w:rPr>
-          <w:rFonts w:asciiTheme="minorEastAsia" w:hAnsiTheme="minorEastAsia" w:hint="eastAsia"/>
+          <w:rFonts w:asciiTheme="minorEastAsia" w:hAnsiTheme="minorEastAsia"/>
           <w:sz w:val="24"/>
           <w:szCs w:val="24"/>
         </w:rPr>
@@ -2810,20 +2577,18 @@
         </w:rPr>
         <w:t>）查看已有初审信息</w:t>
       </w:r>
-      <w:bookmarkStart w:id="3" w:name="_GoBack"/>
-      <w:bookmarkEnd w:id="3"/>
     </w:p>
     <w:p>
       <w:pPr>
         <w:pStyle w:val="2"/>
         <w:spacing w:line="415" w:lineRule="auto"/>
         <w:rPr>
-          <w:rFonts w:ascii="宋体" w:eastAsia="宋体" w:hAnsi="宋体" w:hint="eastAsia"/>
+          <w:rFonts w:ascii="宋体" w:eastAsia="宋体" w:hAnsi="宋体"/>
           <w:sz w:val="28"/>
           <w:szCs w:val="28"/>
         </w:rPr>
       </w:pPr>
-      <w:bookmarkStart w:id="4" w:name="_Toc530048070"/>
+      <w:bookmarkStart w:id="3" w:name="_Toc530048070"/>
       <w:r>
         <w:rPr>
           <w:rFonts w:ascii="Calibri" w:eastAsia="Calibri" w:hAnsi="Calibri"/>
@@ -2857,14 +2622,9 @@
         </w:rPr>
         <w:t>、流程模型</w:t>
       </w:r>
-      <w:bookmarkEnd w:id="4"/>
-    </w:p>
-    <w:p>
-      <w:pPr>
-        <w:rPr>
-          <w:rFonts w:hint="eastAsia"/>
-        </w:rPr>
-      </w:pPr>
+      <w:bookmarkEnd w:id="3"/>
+    </w:p>
+    <w:p>
       <w:r>
         <w:rPr>
           <w:rFonts w:hint="eastAsia"/>
@@ -2925,7 +2685,7 @@
         <w:pStyle w:val="1"/>
         <w:spacing w:line="576" w:lineRule="auto"/>
       </w:pPr>
-      <w:bookmarkStart w:id="5" w:name="_Toc530048071"/>
+      <w:bookmarkStart w:id="4" w:name="_Toc530048071"/>
       <w:r>
         <w:rPr>
           <w:rFonts w:ascii="宋体" w:eastAsia="宋体" w:hAnsi="宋体" w:hint="eastAsia"/>
@@ -2942,19 +2702,19 @@
         </w:rPr>
         <w:t>、功能场景识别</w:t>
       </w:r>
-      <w:bookmarkEnd w:id="5"/>
+      <w:bookmarkEnd w:id="4"/>
     </w:p>
     <w:p>
       <w:pPr>
         <w:pStyle w:val="2"/>
         <w:spacing w:line="415" w:lineRule="auto"/>
         <w:rPr>
-          <w:rFonts w:ascii="宋体" w:eastAsia="宋体" w:hAnsi="宋体" w:hint="eastAsia"/>
+          <w:rFonts w:ascii="宋体" w:eastAsia="宋体" w:hAnsi="宋体"/>
           <w:sz w:val="28"/>
           <w:szCs w:val="28"/>
         </w:rPr>
       </w:pPr>
-      <w:bookmarkStart w:id="6" w:name="_Toc530048072"/>
+      <w:bookmarkStart w:id="5" w:name="_Toc530048072"/>
       <w:r>
         <w:rPr>
           <w:rFonts w:ascii="Calibri" w:eastAsia="Calibri" w:hAnsi="Calibri"/>
@@ -2979,7 +2739,7 @@
         </w:rPr>
         <w:t>、功能场景识别</w:t>
       </w:r>
-      <w:bookmarkEnd w:id="6"/>
+      <w:bookmarkEnd w:id="5"/>
     </w:p>
     <w:p>
       <w:pPr>
@@ -2997,16 +2757,7 @@
           <w:sz w:val="24"/>
           <w:szCs w:val="24"/>
         </w:rPr>
-        <w:t>1</w:t>
-      </w:r>
-      <w:r>
-        <w:rPr>
-          <w:rFonts w:asciiTheme="minorEastAsia" w:hAnsiTheme="minorEastAsia"/>
-          <w:b/>
-          <w:sz w:val="24"/>
-          <w:szCs w:val="24"/>
-        </w:rPr>
-        <w:t>、作者</w:t>
+        <w:t>1、作者</w:t>
       </w:r>
     </w:p>
     <w:p>
@@ -3023,23 +2774,7 @@
           <w:sz w:val="24"/>
           <w:szCs w:val="24"/>
         </w:rPr>
-        <w:t>（</w:t>
-      </w:r>
-      <w:r>
-        <w:rPr>
-          <w:rFonts w:asciiTheme="minorEastAsia" w:hAnsiTheme="minorEastAsia"/>
-          <w:sz w:val="24"/>
-          <w:szCs w:val="24"/>
-        </w:rPr>
-        <w:t>1</w:t>
-      </w:r>
-      <w:r>
-        <w:rPr>
-          <w:rFonts w:asciiTheme="minorEastAsia" w:hAnsiTheme="minorEastAsia"/>
-          <w:sz w:val="24"/>
-          <w:szCs w:val="24"/>
-        </w:rPr>
-        <w:t>）作者在投稿的过程中，可进行游记投稿、投稿修改、查询审稿的意见并进行回复、对审核通过的游记进行标记和存档。</w:t>
+        <w:t>（1）作者在投稿的过程中，可进行游记投稿、投稿修改、查询审稿的意见并进行回复、对审核通过的游记进行标记和存档。</w:t>
       </w:r>
     </w:p>
     <w:p>
@@ -3047,34 +2782,18 @@
         <w:spacing w:line="360" w:lineRule="auto"/>
         <w:jc w:val="left"/>
         <w:rPr>
-          <w:rFonts w:asciiTheme="minorEastAsia" w:hAnsiTheme="minorEastAsia" w:hint="eastAsia"/>
-          <w:sz w:val="24"/>
-          <w:szCs w:val="24"/>
-        </w:rPr>
-      </w:pPr>
-      <w:r>
-        <w:rPr>
-          <w:rFonts w:asciiTheme="minorEastAsia" w:hAnsiTheme="minorEastAsia"/>
-          <w:sz w:val="24"/>
-          <w:szCs w:val="24"/>
-        </w:rPr>
-        <w:t>（</w:t>
-      </w:r>
-      <w:r>
-        <w:rPr>
-          <w:rFonts w:asciiTheme="minorEastAsia" w:hAnsiTheme="minorEastAsia"/>
-          <w:sz w:val="24"/>
-          <w:szCs w:val="24"/>
-        </w:rPr>
-        <w:t>2</w:t>
-      </w:r>
-      <w:r>
-        <w:rPr>
-          <w:rFonts w:asciiTheme="minorEastAsia" w:hAnsiTheme="minorEastAsia"/>
-          <w:sz w:val="24"/>
-          <w:szCs w:val="24"/>
-        </w:rPr>
-        <w:t>）对已经投递的稿件进行查询。</w:t>
+          <w:rFonts w:asciiTheme="minorEastAsia" w:hAnsiTheme="minorEastAsia"/>
+          <w:sz w:val="24"/>
+          <w:szCs w:val="24"/>
+        </w:rPr>
+      </w:pPr>
+      <w:r>
+        <w:rPr>
+          <w:rFonts w:asciiTheme="minorEastAsia" w:hAnsiTheme="minorEastAsia"/>
+          <w:sz w:val="24"/>
+          <w:szCs w:val="24"/>
+        </w:rPr>
+        <w:t>（2）对已经投递的稿件进行查询。</w:t>
       </w:r>
     </w:p>
     <w:p>
@@ -3082,7 +2801,7 @@
         <w:spacing w:line="360" w:lineRule="auto"/>
         <w:jc w:val="left"/>
         <w:rPr>
-          <w:rFonts w:asciiTheme="minorEastAsia" w:hAnsiTheme="minorEastAsia" w:hint="eastAsia"/>
+          <w:rFonts w:asciiTheme="minorEastAsia" w:hAnsiTheme="minorEastAsia"/>
         </w:rPr>
       </w:pPr>
       <w:r>
@@ -3126,16 +2845,7 @@
           <w:sz w:val="24"/>
           <w:szCs w:val="24"/>
         </w:rPr>
-        <w:t>2</w:t>
-      </w:r>
-      <w:r>
-        <w:rPr>
-          <w:rFonts w:asciiTheme="minorEastAsia" w:hAnsiTheme="minorEastAsia"/>
-          <w:b/>
-          <w:sz w:val="24"/>
-          <w:szCs w:val="24"/>
-        </w:rPr>
-        <w:t>、栏目主编</w:t>
+        <w:t>2、栏目主编</w:t>
       </w:r>
     </w:p>
     <w:p>
@@ -3152,23 +2862,7 @@
           <w:sz w:val="24"/>
           <w:szCs w:val="24"/>
         </w:rPr>
-        <w:t>（</w:t>
-      </w:r>
-      <w:r>
-        <w:rPr>
-          <w:rFonts w:asciiTheme="minorEastAsia" w:hAnsiTheme="minorEastAsia"/>
-          <w:sz w:val="24"/>
-          <w:szCs w:val="24"/>
-        </w:rPr>
-        <w:t>1</w:t>
-      </w:r>
-      <w:r>
-        <w:rPr>
-          <w:rFonts w:asciiTheme="minorEastAsia" w:hAnsiTheme="minorEastAsia"/>
-          <w:sz w:val="24"/>
-          <w:szCs w:val="24"/>
-        </w:rPr>
-        <w:t>）对作者投稿的游记分配给编辑。</w:t>
+        <w:t>（1）对作者投稿的游记分配给编辑。</w:t>
       </w:r>
     </w:p>
     <w:p>
@@ -3185,23 +2879,7 @@
           <w:sz w:val="24"/>
           <w:szCs w:val="24"/>
         </w:rPr>
-        <w:t>（</w:t>
-      </w:r>
-      <w:r>
-        <w:rPr>
-          <w:rFonts w:asciiTheme="minorEastAsia" w:hAnsiTheme="minorEastAsia"/>
-          <w:sz w:val="24"/>
-          <w:szCs w:val="24"/>
-        </w:rPr>
-        <w:t>2</w:t>
-      </w:r>
-      <w:r>
-        <w:rPr>
-          <w:rFonts w:asciiTheme="minorEastAsia" w:hAnsiTheme="minorEastAsia"/>
-          <w:sz w:val="24"/>
-          <w:szCs w:val="24"/>
-        </w:rPr>
-        <w:t>）对编辑审阅过的游记进行排序。</w:t>
+        <w:t>（2）对编辑审阅过的游记进行排序。</w:t>
       </w:r>
     </w:p>
     <w:p>
@@ -3218,23 +2896,7 @@
           <w:sz w:val="24"/>
           <w:szCs w:val="24"/>
         </w:rPr>
-        <w:t>（</w:t>
-      </w:r>
-      <w:r>
-        <w:rPr>
-          <w:rFonts w:asciiTheme="minorEastAsia" w:hAnsiTheme="minorEastAsia"/>
-          <w:sz w:val="24"/>
-          <w:szCs w:val="24"/>
-        </w:rPr>
-        <w:t>3</w:t>
-      </w:r>
-      <w:r>
-        <w:rPr>
-          <w:rFonts w:asciiTheme="minorEastAsia" w:hAnsiTheme="minorEastAsia"/>
-          <w:sz w:val="24"/>
-          <w:szCs w:val="24"/>
-        </w:rPr>
-        <w:t>）对游记进行复审，并给出审阅意见和最终决定。</w:t>
+        <w:t>（3）对游记进行复审，并给出审阅意见和最终决定。</w:t>
       </w:r>
     </w:p>
     <w:p>
@@ -3251,23 +2913,7 @@
           <w:sz w:val="24"/>
           <w:szCs w:val="24"/>
         </w:rPr>
-        <w:t>（</w:t>
-      </w:r>
-      <w:r>
-        <w:rPr>
-          <w:rFonts w:asciiTheme="minorEastAsia" w:hAnsiTheme="minorEastAsia"/>
-          <w:sz w:val="24"/>
-          <w:szCs w:val="24"/>
-        </w:rPr>
-        <w:t>4</w:t>
-      </w:r>
-      <w:r>
-        <w:rPr>
-          <w:rFonts w:asciiTheme="minorEastAsia" w:hAnsiTheme="minorEastAsia"/>
-          <w:sz w:val="24"/>
-          <w:szCs w:val="24"/>
-        </w:rPr>
-        <w:t>）将审核通过的游记进行发布。</w:t>
+        <w:t>（4）将审核通过的游记进行发布。</w:t>
       </w:r>
     </w:p>
     <w:p>
@@ -3286,16 +2932,7 @@
           <w:sz w:val="24"/>
           <w:szCs w:val="24"/>
         </w:rPr>
-        <w:t>3</w:t>
-      </w:r>
-      <w:r>
-        <w:rPr>
-          <w:rFonts w:asciiTheme="minorEastAsia" w:hAnsiTheme="minorEastAsia"/>
-          <w:b/>
-          <w:sz w:val="24"/>
-          <w:szCs w:val="24"/>
-        </w:rPr>
-        <w:t>、编辑</w:t>
+        <w:t>3、编辑</w:t>
       </w:r>
     </w:p>
     <w:p>
@@ -3312,23 +2949,7 @@
           <w:sz w:val="24"/>
           <w:szCs w:val="24"/>
         </w:rPr>
-        <w:t>（</w:t>
-      </w:r>
-      <w:r>
-        <w:rPr>
-          <w:rFonts w:asciiTheme="minorEastAsia" w:hAnsiTheme="minorEastAsia"/>
-          <w:sz w:val="24"/>
-          <w:szCs w:val="24"/>
-        </w:rPr>
-        <w:t>1</w:t>
-      </w:r>
-      <w:r>
-        <w:rPr>
-          <w:rFonts w:asciiTheme="minorEastAsia" w:hAnsiTheme="minorEastAsia"/>
-          <w:sz w:val="24"/>
-          <w:szCs w:val="24"/>
-        </w:rPr>
-        <w:t>）对分配到的游记进行评阅并给出审核意见，在最终决定前可进行修改。</w:t>
+        <w:t>（1）对分配到的游记进行评阅并给出审核意见，在最终决定前可进行修改。</w:t>
       </w:r>
     </w:p>
     <w:p>
@@ -3345,31 +2966,7 @@
           <w:sz w:val="24"/>
           <w:szCs w:val="24"/>
         </w:rPr>
-        <w:t>（</w:t>
-      </w:r>
-      <w:r>
-        <w:rPr>
-          <w:rFonts w:asciiTheme="minorEastAsia" w:hAnsiTheme="minorEastAsia"/>
-          <w:sz w:val="24"/>
-          <w:szCs w:val="24"/>
-        </w:rPr>
-        <w:t>2</w:t>
-      </w:r>
-      <w:r>
-        <w:rPr>
-          <w:rFonts w:asciiTheme="minorEastAsia" w:hAnsiTheme="minorEastAsia"/>
-          <w:sz w:val="24"/>
-          <w:szCs w:val="24"/>
-        </w:rPr>
-        <w:t>）</w:t>
-      </w:r>
-      <w:r>
-        <w:rPr>
-          <w:rFonts w:asciiTheme="minorEastAsia" w:hAnsiTheme="minorEastAsia"/>
-          <w:sz w:val="24"/>
-          <w:szCs w:val="24"/>
-        </w:rPr>
-        <w:t>对审核通过的游记进行标记并归档。</w:t>
+        <w:t>（2）对审核通过的游记进行标记并归档。</w:t>
       </w:r>
     </w:p>
     <w:p>
@@ -3389,16 +2986,7 @@
           <w:szCs w:val="24"/>
         </w:rPr>
         <w:lastRenderedPageBreak/>
-        <w:t>4</w:t>
-      </w:r>
-      <w:r>
-        <w:rPr>
-          <w:rFonts w:asciiTheme="minorEastAsia" w:hAnsiTheme="minorEastAsia"/>
-          <w:b/>
-          <w:sz w:val="24"/>
-          <w:szCs w:val="24"/>
-        </w:rPr>
-        <w:t>、用户</w:t>
+        <w:t>4、用户</w:t>
       </w:r>
     </w:p>
     <w:p>
@@ -3406,7 +2994,7 @@
         <w:spacing w:line="360" w:lineRule="auto"/>
         <w:jc w:val="left"/>
         <w:rPr>
-          <w:rFonts w:asciiTheme="minorEastAsia" w:hAnsiTheme="minorEastAsia" w:hint="eastAsia"/>
+          <w:rFonts w:asciiTheme="minorEastAsia" w:hAnsiTheme="minorEastAsia"/>
           <w:sz w:val="24"/>
           <w:szCs w:val="24"/>
         </w:rPr>
@@ -3441,7 +3029,7 @@
         <w:spacing w:line="360" w:lineRule="auto"/>
         <w:jc w:val="left"/>
         <w:rPr>
-          <w:rFonts w:asciiTheme="minorEastAsia" w:hAnsiTheme="minorEastAsia" w:hint="eastAsia"/>
+          <w:rFonts w:asciiTheme="minorEastAsia" w:hAnsiTheme="minorEastAsia"/>
         </w:rPr>
       </w:pPr>
       <w:r>
@@ -3463,7 +3051,7 @@
           <w:szCs w:val="28"/>
         </w:rPr>
       </w:pPr>
-      <w:bookmarkStart w:id="7" w:name="_Toc530048073"/>
+      <w:bookmarkStart w:id="6" w:name="_Toc530048073"/>
       <w:r>
         <w:rPr>
           <w:rFonts w:ascii="Calibri" w:eastAsia="Calibri" w:hAnsi="Calibri"/>
@@ -3488,7 +3076,7 @@
         </w:rPr>
         <w:t>、实体交互图</w:t>
       </w:r>
-      <w:bookmarkEnd w:id="7"/>
+      <w:bookmarkEnd w:id="6"/>
     </w:p>
     <w:p>
       <w:pPr>
@@ -3558,7 +3146,7 @@
           <w:szCs w:val="32"/>
         </w:rPr>
       </w:pPr>
-      <w:bookmarkStart w:id="8" w:name="_Toc530048074"/>
+      <w:bookmarkStart w:id="7" w:name="_Toc530048074"/>
       <w:r>
         <w:rPr>
           <w:rFonts w:ascii="宋体" w:eastAsia="宋体" w:hAnsi="宋体" w:hint="eastAsia"/>
@@ -3576,7 +3164,7 @@
         </w:rPr>
         <w:t>、功能用例构造</w:t>
       </w:r>
-      <w:bookmarkEnd w:id="8"/>
+      <w:bookmarkEnd w:id="7"/>
     </w:p>
     <w:p>
       <w:pPr>
@@ -3588,7 +3176,7 @@
           <w:szCs w:val="28"/>
         </w:rPr>
       </w:pPr>
-      <w:bookmarkStart w:id="9" w:name="_Toc530048075"/>
+      <w:bookmarkStart w:id="8" w:name="_Toc530048075"/>
       <w:r>
         <w:rPr>
           <w:rFonts w:ascii="Calibri" w:eastAsia="Calibri" w:hAnsi="Calibri"/>
@@ -3613,7 +3201,7 @@
         </w:rPr>
         <w:t>、用例图</w:t>
       </w:r>
-      <w:bookmarkEnd w:id="9"/>
+      <w:bookmarkEnd w:id="8"/>
     </w:p>
     <w:p>
       <w:pPr>
@@ -3683,7 +3271,7 @@
           <w:szCs w:val="28"/>
         </w:rPr>
       </w:pPr>
-      <w:bookmarkStart w:id="10" w:name="_Toc530048076"/>
+      <w:bookmarkStart w:id="9" w:name="_Toc530048076"/>
       <w:r>
         <w:rPr>
           <w:rFonts w:ascii="Calibri" w:eastAsia="Calibri" w:hAnsi="Calibri"/>
@@ -3709,14 +3297,14 @@
         </w:rPr>
         <w:t>、功能清单</w:t>
       </w:r>
-      <w:bookmarkEnd w:id="10"/>
+      <w:bookmarkEnd w:id="9"/>
     </w:p>
     <w:p>
       <w:pPr>
         <w:spacing w:line="360" w:lineRule="auto"/>
         <w:jc w:val="left"/>
         <w:rPr>
-          <w:rFonts w:asciiTheme="minorEastAsia" w:hAnsiTheme="minorEastAsia" w:hint="eastAsia"/>
+          <w:rFonts w:asciiTheme="minorEastAsia" w:hAnsiTheme="minorEastAsia"/>
           <w:sz w:val="24"/>
           <w:szCs w:val="24"/>
         </w:rPr>
@@ -3752,7 +3340,7 @@
               <w:spacing w:line="360" w:lineRule="auto"/>
               <w:jc w:val="center"/>
               <w:rPr>
-                <w:rFonts w:asciiTheme="minorEastAsia" w:hAnsiTheme="minorEastAsia" w:hint="eastAsia"/>
+                <w:rFonts w:asciiTheme="minorEastAsia" w:hAnsiTheme="minorEastAsia"/>
                 <w:b/>
               </w:rPr>
             </w:pPr>
@@ -3776,7 +3364,7 @@
               <w:spacing w:line="360" w:lineRule="auto"/>
               <w:jc w:val="left"/>
               <w:rPr>
-                <w:rFonts w:asciiTheme="minorEastAsia" w:hAnsiTheme="minorEastAsia" w:hint="eastAsia"/>
+                <w:rFonts w:asciiTheme="minorEastAsia" w:hAnsiTheme="minorEastAsia"/>
                 <w:b/>
               </w:rPr>
             </w:pPr>
@@ -3798,7 +3386,7 @@
               <w:spacing w:line="360" w:lineRule="auto"/>
               <w:jc w:val="left"/>
               <w:rPr>
-                <w:rFonts w:asciiTheme="minorEastAsia" w:hAnsiTheme="minorEastAsia" w:hint="eastAsia"/>
+                <w:rFonts w:asciiTheme="minorEastAsia" w:hAnsiTheme="minorEastAsia"/>
               </w:rPr>
             </w:pPr>
             <w:r>
@@ -3826,7 +3414,7 @@
               <w:spacing w:line="360" w:lineRule="auto"/>
               <w:jc w:val="left"/>
               <w:rPr>
-                <w:rFonts w:asciiTheme="minorEastAsia" w:hAnsiTheme="minorEastAsia" w:hint="eastAsia"/>
+                <w:rFonts w:asciiTheme="minorEastAsia" w:hAnsiTheme="minorEastAsia"/>
                 <w:b/>
               </w:rPr>
             </w:pPr>
@@ -3848,7 +3436,7 @@
               <w:spacing w:line="360" w:lineRule="auto"/>
               <w:jc w:val="left"/>
               <w:rPr>
-                <w:rFonts w:asciiTheme="minorEastAsia" w:hAnsiTheme="minorEastAsia" w:hint="eastAsia"/>
+                <w:rFonts w:asciiTheme="minorEastAsia" w:hAnsiTheme="minorEastAsia"/>
               </w:rPr>
             </w:pPr>
             <w:r>
@@ -3870,7 +3458,7 @@
               <w:spacing w:line="360" w:lineRule="auto"/>
               <w:jc w:val="left"/>
               <w:rPr>
-                <w:rFonts w:asciiTheme="minorEastAsia" w:hAnsiTheme="minorEastAsia" w:hint="eastAsia"/>
+                <w:rFonts w:asciiTheme="minorEastAsia" w:hAnsiTheme="minorEastAsia"/>
                 <w:b/>
               </w:rPr>
             </w:pPr>
@@ -3892,7 +3480,7 @@
               <w:spacing w:line="360" w:lineRule="auto"/>
               <w:jc w:val="left"/>
               <w:rPr>
-                <w:rFonts w:asciiTheme="minorEastAsia" w:hAnsiTheme="minorEastAsia" w:hint="eastAsia"/>
+                <w:rFonts w:asciiTheme="minorEastAsia" w:hAnsiTheme="minorEastAsia"/>
               </w:rPr>
             </w:pPr>
             <w:r>
@@ -3910,7 +3498,7 @@
         <w:spacing w:line="360" w:lineRule="auto"/>
         <w:jc w:val="left"/>
         <w:rPr>
-          <w:rFonts w:asciiTheme="minorEastAsia" w:hAnsiTheme="minorEastAsia" w:hint="eastAsia"/>
+          <w:rFonts w:asciiTheme="minorEastAsia" w:hAnsiTheme="minorEastAsia"/>
         </w:rPr>
       </w:pPr>
     </w:p>
@@ -3936,7 +3524,7 @@
               <w:spacing w:line="360" w:lineRule="auto"/>
               <w:jc w:val="center"/>
               <w:rPr>
-                <w:rFonts w:asciiTheme="minorEastAsia" w:hAnsiTheme="minorEastAsia" w:hint="eastAsia"/>
+                <w:rFonts w:asciiTheme="minorEastAsia" w:hAnsiTheme="minorEastAsia"/>
                 <w:b/>
               </w:rPr>
             </w:pPr>
@@ -3960,7 +3548,7 @@
               <w:spacing w:line="360" w:lineRule="auto"/>
               <w:jc w:val="left"/>
               <w:rPr>
-                <w:rFonts w:asciiTheme="minorEastAsia" w:hAnsiTheme="minorEastAsia" w:hint="eastAsia"/>
+                <w:rFonts w:asciiTheme="minorEastAsia" w:hAnsiTheme="minorEastAsia"/>
                 <w:b/>
               </w:rPr>
             </w:pPr>
@@ -3982,7 +3570,7 @@
               <w:spacing w:line="360" w:lineRule="auto"/>
               <w:jc w:val="left"/>
               <w:rPr>
-                <w:rFonts w:asciiTheme="minorEastAsia" w:hAnsiTheme="minorEastAsia" w:hint="eastAsia"/>
+                <w:rFonts w:asciiTheme="minorEastAsia" w:hAnsiTheme="minorEastAsia"/>
               </w:rPr>
             </w:pPr>
             <w:r>
@@ -4004,7 +3592,7 @@
               <w:spacing w:line="360" w:lineRule="auto"/>
               <w:jc w:val="left"/>
               <w:rPr>
-                <w:rFonts w:asciiTheme="minorEastAsia" w:hAnsiTheme="minorEastAsia" w:hint="eastAsia"/>
+                <w:rFonts w:asciiTheme="minorEastAsia" w:hAnsiTheme="minorEastAsia"/>
                 <w:b/>
               </w:rPr>
             </w:pPr>
@@ -4026,7 +3614,7 @@
               <w:spacing w:line="360" w:lineRule="auto"/>
               <w:jc w:val="left"/>
               <w:rPr>
-                <w:rFonts w:asciiTheme="minorEastAsia" w:hAnsiTheme="minorEastAsia" w:hint="eastAsia"/>
+                <w:rFonts w:asciiTheme="minorEastAsia" w:hAnsiTheme="minorEastAsia"/>
               </w:rPr>
             </w:pPr>
             <w:r>
@@ -4057,7 +3645,7 @@
               <w:spacing w:line="360" w:lineRule="auto"/>
               <w:jc w:val="left"/>
               <w:rPr>
-                <w:rFonts w:asciiTheme="minorEastAsia" w:hAnsiTheme="minorEastAsia" w:hint="eastAsia"/>
+                <w:rFonts w:asciiTheme="minorEastAsia" w:hAnsiTheme="minorEastAsia"/>
                 <w:b/>
               </w:rPr>
             </w:pPr>
@@ -4079,7 +3667,7 @@
               <w:spacing w:line="360" w:lineRule="auto"/>
               <w:jc w:val="left"/>
               <w:rPr>
-                <w:rFonts w:asciiTheme="minorEastAsia" w:hAnsiTheme="minorEastAsia" w:hint="eastAsia"/>
+                <w:rFonts w:asciiTheme="minorEastAsia" w:hAnsiTheme="minorEastAsia"/>
                 <w:szCs w:val="21"/>
               </w:rPr>
             </w:pPr>
@@ -4099,7 +3687,7 @@
         <w:spacing w:line="360" w:lineRule="auto"/>
         <w:jc w:val="left"/>
         <w:rPr>
-          <w:rFonts w:asciiTheme="minorEastAsia" w:hAnsiTheme="minorEastAsia" w:hint="eastAsia"/>
+          <w:rFonts w:asciiTheme="minorEastAsia" w:hAnsiTheme="minorEastAsia"/>
         </w:rPr>
       </w:pPr>
     </w:p>
@@ -4125,7 +3713,7 @@
               <w:spacing w:line="360" w:lineRule="auto"/>
               <w:jc w:val="center"/>
               <w:rPr>
-                <w:rFonts w:asciiTheme="minorEastAsia" w:hAnsiTheme="minorEastAsia" w:hint="eastAsia"/>
+                <w:rFonts w:asciiTheme="minorEastAsia" w:hAnsiTheme="minorEastAsia"/>
                 <w:b/>
               </w:rPr>
             </w:pPr>
@@ -4149,7 +3737,7 @@
               <w:spacing w:line="360" w:lineRule="auto"/>
               <w:jc w:val="left"/>
               <w:rPr>
-                <w:rFonts w:asciiTheme="minorEastAsia" w:hAnsiTheme="minorEastAsia" w:hint="eastAsia"/>
+                <w:rFonts w:asciiTheme="minorEastAsia" w:hAnsiTheme="minorEastAsia"/>
                 <w:b/>
               </w:rPr>
             </w:pPr>
@@ -4171,7 +3759,7 @@
               <w:spacing w:line="360" w:lineRule="auto"/>
               <w:jc w:val="left"/>
               <w:rPr>
-                <w:rFonts w:asciiTheme="minorEastAsia" w:hAnsiTheme="minorEastAsia" w:hint="eastAsia"/>
+                <w:rFonts w:asciiTheme="minorEastAsia" w:hAnsiTheme="minorEastAsia"/>
               </w:rPr>
             </w:pPr>
             <w:r>
@@ -4193,7 +3781,7 @@
               <w:spacing w:line="360" w:lineRule="auto"/>
               <w:jc w:val="left"/>
               <w:rPr>
-                <w:rFonts w:asciiTheme="minorEastAsia" w:hAnsiTheme="minorEastAsia" w:hint="eastAsia"/>
+                <w:rFonts w:asciiTheme="minorEastAsia" w:hAnsiTheme="minorEastAsia"/>
                 <w:b/>
               </w:rPr>
             </w:pPr>
@@ -4215,7 +3803,7 @@
               <w:spacing w:line="360" w:lineRule="auto"/>
               <w:jc w:val="left"/>
               <w:rPr>
-                <w:rFonts w:asciiTheme="minorEastAsia" w:hAnsiTheme="minorEastAsia" w:hint="eastAsia"/>
+                <w:rFonts w:asciiTheme="minorEastAsia" w:hAnsiTheme="minorEastAsia"/>
                 <w:szCs w:val="21"/>
               </w:rPr>
             </w:pPr>
@@ -4239,7 +3827,7 @@
               <w:spacing w:line="360" w:lineRule="auto"/>
               <w:jc w:val="left"/>
               <w:rPr>
-                <w:rFonts w:asciiTheme="minorEastAsia" w:hAnsiTheme="minorEastAsia" w:hint="eastAsia"/>
+                <w:rFonts w:asciiTheme="minorEastAsia" w:hAnsiTheme="minorEastAsia"/>
                 <w:b/>
               </w:rPr>
             </w:pPr>
@@ -4261,7 +3849,7 @@
               <w:spacing w:line="360" w:lineRule="auto"/>
               <w:jc w:val="left"/>
               <w:rPr>
-                <w:rFonts w:asciiTheme="minorEastAsia" w:hAnsiTheme="minorEastAsia" w:hint="eastAsia"/>
+                <w:rFonts w:asciiTheme="minorEastAsia" w:hAnsiTheme="minorEastAsia"/>
                 <w:szCs w:val="21"/>
               </w:rPr>
             </w:pPr>
@@ -4285,7 +3873,7 @@
               <w:spacing w:line="360" w:lineRule="auto"/>
               <w:jc w:val="left"/>
               <w:rPr>
-                <w:rFonts w:asciiTheme="minorEastAsia" w:hAnsiTheme="minorEastAsia" w:hint="eastAsia"/>
+                <w:rFonts w:asciiTheme="minorEastAsia" w:hAnsiTheme="minorEastAsia"/>
                 <w:b/>
               </w:rPr>
             </w:pPr>
@@ -4307,7 +3895,7 @@
               <w:spacing w:line="360" w:lineRule="auto"/>
               <w:jc w:val="left"/>
               <w:rPr>
-                <w:rFonts w:asciiTheme="minorEastAsia" w:hAnsiTheme="minorEastAsia" w:hint="eastAsia"/>
+                <w:rFonts w:asciiTheme="minorEastAsia" w:hAnsiTheme="minorEastAsia"/>
                 <w:szCs w:val="21"/>
               </w:rPr>
             </w:pPr>
@@ -4331,7 +3919,7 @@
               <w:spacing w:line="360" w:lineRule="auto"/>
               <w:jc w:val="left"/>
               <w:rPr>
-                <w:rFonts w:asciiTheme="minorEastAsia" w:hAnsiTheme="minorEastAsia" w:hint="eastAsia"/>
+                <w:rFonts w:asciiTheme="minorEastAsia" w:hAnsiTheme="minorEastAsia"/>
                 <w:b/>
               </w:rPr>
             </w:pPr>
@@ -4353,7 +3941,7 @@
               <w:spacing w:line="360" w:lineRule="auto"/>
               <w:jc w:val="left"/>
               <w:rPr>
-                <w:rFonts w:asciiTheme="minorEastAsia" w:hAnsiTheme="minorEastAsia" w:hint="eastAsia"/>
+                <w:rFonts w:asciiTheme="minorEastAsia" w:hAnsiTheme="minorEastAsia"/>
                 <w:szCs w:val="21"/>
               </w:rPr>
             </w:pPr>
@@ -4373,7 +3961,7 @@
         <w:spacing w:line="360" w:lineRule="auto"/>
         <w:jc w:val="left"/>
         <w:rPr>
-          <w:rFonts w:asciiTheme="minorEastAsia" w:hAnsiTheme="minorEastAsia" w:hint="eastAsia"/>
+          <w:rFonts w:asciiTheme="minorEastAsia" w:hAnsiTheme="minorEastAsia"/>
         </w:rPr>
       </w:pPr>
     </w:p>
@@ -4399,7 +3987,7 @@
               <w:spacing w:line="360" w:lineRule="auto"/>
               <w:jc w:val="center"/>
               <w:rPr>
-                <w:rFonts w:asciiTheme="minorEastAsia" w:hAnsiTheme="minorEastAsia" w:hint="eastAsia"/>
+                <w:rFonts w:asciiTheme="minorEastAsia" w:hAnsiTheme="minorEastAsia"/>
                 <w:b/>
               </w:rPr>
             </w:pPr>
@@ -4423,7 +4011,7 @@
               <w:spacing w:line="360" w:lineRule="auto"/>
               <w:jc w:val="left"/>
               <w:rPr>
-                <w:rFonts w:asciiTheme="minorEastAsia" w:hAnsiTheme="minorEastAsia" w:hint="eastAsia"/>
+                <w:rFonts w:asciiTheme="minorEastAsia" w:hAnsiTheme="minorEastAsia"/>
                 <w:b/>
               </w:rPr>
             </w:pPr>
@@ -4445,7 +4033,7 @@
               <w:spacing w:line="360" w:lineRule="auto"/>
               <w:jc w:val="left"/>
               <w:rPr>
-                <w:rFonts w:asciiTheme="minorEastAsia" w:hAnsiTheme="minorEastAsia" w:hint="eastAsia"/>
+                <w:rFonts w:asciiTheme="minorEastAsia" w:hAnsiTheme="minorEastAsia"/>
                 <w:szCs w:val="21"/>
               </w:rPr>
             </w:pPr>
@@ -4469,7 +4057,7 @@
               <w:spacing w:line="360" w:lineRule="auto"/>
               <w:jc w:val="left"/>
               <w:rPr>
-                <w:rFonts w:asciiTheme="minorEastAsia" w:hAnsiTheme="minorEastAsia" w:hint="eastAsia"/>
+                <w:rFonts w:asciiTheme="minorEastAsia" w:hAnsiTheme="minorEastAsia"/>
                 <w:b/>
               </w:rPr>
             </w:pPr>
@@ -4491,7 +4079,7 @@
               <w:spacing w:line="360" w:lineRule="auto"/>
               <w:jc w:val="left"/>
               <w:rPr>
-                <w:rFonts w:asciiTheme="minorEastAsia" w:hAnsiTheme="minorEastAsia" w:hint="eastAsia"/>
+                <w:rFonts w:asciiTheme="minorEastAsia" w:hAnsiTheme="minorEastAsia"/>
                 <w:szCs w:val="21"/>
               </w:rPr>
             </w:pPr>
@@ -4515,7 +4103,7 @@
               <w:spacing w:line="360" w:lineRule="auto"/>
               <w:jc w:val="left"/>
               <w:rPr>
-                <w:rFonts w:asciiTheme="minorEastAsia" w:hAnsiTheme="minorEastAsia" w:hint="eastAsia"/>
+                <w:rFonts w:asciiTheme="minorEastAsia" w:hAnsiTheme="minorEastAsia"/>
                 <w:b/>
               </w:rPr>
             </w:pPr>
@@ -4537,7 +4125,7 @@
               <w:spacing w:line="360" w:lineRule="auto"/>
               <w:jc w:val="left"/>
               <w:rPr>
-                <w:rFonts w:asciiTheme="minorEastAsia" w:hAnsiTheme="minorEastAsia" w:hint="eastAsia"/>
+                <w:rFonts w:asciiTheme="minorEastAsia" w:hAnsiTheme="minorEastAsia"/>
               </w:rPr>
             </w:pPr>
             <w:r>
@@ -4560,7 +4148,7 @@
               <w:spacing w:line="360" w:lineRule="auto"/>
               <w:jc w:val="left"/>
               <w:rPr>
-                <w:rFonts w:asciiTheme="minorEastAsia" w:hAnsiTheme="minorEastAsia" w:hint="eastAsia"/>
+                <w:rFonts w:asciiTheme="minorEastAsia" w:hAnsiTheme="minorEastAsia"/>
                 <w:b/>
               </w:rPr>
             </w:pPr>
@@ -4582,7 +4170,7 @@
               <w:spacing w:line="360" w:lineRule="auto"/>
               <w:jc w:val="left"/>
               <w:rPr>
-                <w:rFonts w:asciiTheme="minorEastAsia" w:hAnsiTheme="minorEastAsia" w:hint="eastAsia"/>
+                <w:rFonts w:asciiTheme="minorEastAsia" w:hAnsiTheme="minorEastAsia"/>
                 <w:szCs w:val="21"/>
               </w:rPr>
             </w:pPr>
@@ -4607,7 +4195,7 @@
           <w:szCs w:val="32"/>
         </w:rPr>
       </w:pPr>
-      <w:bookmarkStart w:id="11" w:name="_Toc530048077"/>
+      <w:bookmarkStart w:id="10" w:name="_Toc530048077"/>
       <w:r>
         <w:rPr>
           <w:rFonts w:ascii="宋体" w:eastAsia="宋体" w:hAnsi="宋体" w:hint="eastAsia"/>
@@ -4625,7 +4213,7 @@
         </w:rPr>
         <w:t>、数据流识别</w:t>
       </w:r>
-      <w:bookmarkEnd w:id="11"/>
+      <w:bookmarkEnd w:id="10"/>
     </w:p>
     <w:p>
       <w:pPr>
@@ -4637,7 +4225,7 @@
           <w:szCs w:val="28"/>
         </w:rPr>
       </w:pPr>
-      <w:bookmarkStart w:id="12" w:name="_Toc530048078"/>
+      <w:bookmarkStart w:id="11" w:name="_Toc530048078"/>
       <w:r>
         <w:rPr>
           <w:rFonts w:ascii="Calibri" w:eastAsia="Calibri" w:hAnsi="Calibri"/>
@@ -4662,7 +4250,7 @@
         </w:rPr>
         <w:t>、数据分析</w:t>
       </w:r>
-      <w:bookmarkEnd w:id="12"/>
+      <w:bookmarkEnd w:id="11"/>
     </w:p>
     <w:p>
       <w:pPr>
@@ -5166,7 +4754,7 @@
         <w:pStyle w:val="2"/>
         <w:spacing w:line="415" w:lineRule="auto"/>
       </w:pPr>
-      <w:bookmarkStart w:id="13" w:name="_Toc530048079"/>
+      <w:bookmarkStart w:id="12" w:name="_Toc530048079"/>
       <w:r>
         <w:rPr>
           <w:rFonts w:ascii="Calibri" w:eastAsia="Calibri" w:hAnsi="Calibri"/>
@@ -5192,7 +4780,7 @@
         </w:rPr>
         <w:t>、数据流图</w:t>
       </w:r>
-      <w:bookmarkEnd w:id="13"/>
+      <w:bookmarkEnd w:id="12"/>
     </w:p>
     <w:p>
       <w:pPr>
@@ -5246,15 +4834,19 @@
       <w:pPr>
         <w:pStyle w:val="2"/>
         <w:spacing w:line="415" w:lineRule="auto"/>
-      </w:pPr>
-      <w:bookmarkStart w:id="14" w:name="_Toc530048080"/>
+        <w:rPr>
+          <w:rFonts w:ascii="宋体" w:eastAsia="宋体" w:hAnsi="宋体"/>
+          <w:sz w:val="28"/>
+          <w:szCs w:val="28"/>
+        </w:rPr>
+      </w:pPr>
+      <w:bookmarkStart w:id="13" w:name="_Toc530048080"/>
       <w:r>
         <w:rPr>
           <w:rFonts w:ascii="Calibri" w:eastAsia="Calibri" w:hAnsi="Calibri"/>
           <w:sz w:val="28"/>
           <w:szCs w:val="28"/>
         </w:rPr>
-        <w:lastRenderedPageBreak/>
         <w:t>5</w:t>
       </w:r>
       <w:r>
@@ -5273,8 +4865,94 @@
         </w:rPr>
         <w:t>、类图</w:t>
       </w:r>
-      <w:bookmarkEnd w:id="14"/>
-    </w:p>
+      <w:bookmarkEnd w:id="13"/>
+    </w:p>
+    <w:p>
+      <w:pPr>
+        <w:widowControl/>
+        <w:spacing w:line="280" w:lineRule="atLeast"/>
+        <w:ind w:firstLine="420"/>
+        <w:jc w:val="left"/>
+        <w:textAlignment w:val="baseline"/>
+        <w:rPr>
+          <w:rFonts w:ascii="Microsoft YaHei" w:eastAsia="Microsoft YaHei" w:hAnsi="Microsoft YaHei" w:cs="Times New Roman"/>
+          <w:color w:val="000000"/>
+          <w:kern w:val="0"/>
+          <w:szCs w:val="21"/>
+        </w:rPr>
+      </w:pPr>
+      <w:r>
+        <w:rPr>
+          <w:rFonts w:ascii="宋体" w:eastAsia="宋体" w:hAnsi="宋体" w:cs="Times New Roman" w:hint="eastAsia"/>
+          <w:color w:val="000000"/>
+          <w:kern w:val="0"/>
+          <w:sz w:val="24"/>
+          <w:szCs w:val="24"/>
+        </w:rPr>
+        <w:t>类图描述了类之间的关系，其中我们系统涉及到多个角色，所以我们设计了一个公共的people类作为父类，其中定义了所有角色一些共有的属性和方法，其子类有三种，tourist，author，editor类，分别定义了他们各自的属性和方法，其中editor类又会衍生出一个chief_editor类。</w:t>
+      </w:r>
+    </w:p>
+    <w:p>
+      <w:pPr>
+        <w:widowControl/>
+        <w:spacing w:line="280" w:lineRule="atLeast"/>
+        <w:ind w:firstLine="420"/>
+        <w:jc w:val="left"/>
+        <w:textAlignment w:val="baseline"/>
+        <w:rPr>
+          <w:rFonts w:ascii="Microsoft YaHei" w:eastAsia="Microsoft YaHei" w:hAnsi="Microsoft YaHei" w:cs="Times New Roman"/>
+          <w:color w:val="000000"/>
+          <w:kern w:val="0"/>
+          <w:szCs w:val="21"/>
+        </w:rPr>
+      </w:pPr>
+      <w:r>
+        <w:rPr>
+          <w:rFonts w:ascii="宋体" w:eastAsia="宋体" w:hAnsi="宋体" w:cs="Times New Roman" w:hint="eastAsia"/>
+          <w:color w:val="000000"/>
+          <w:kern w:val="0"/>
+          <w:sz w:val="24"/>
+          <w:szCs w:val="24"/>
+        </w:rPr>
+        <w:t>article类被所有的people类依赖，其是多对多关系，一个people可能有多篇article，一篇</w:t>
+      </w:r>
+    </w:p>
+    <w:p>
+      <w:pPr>
+        <w:widowControl/>
+        <w:spacing w:line="280" w:lineRule="atLeast"/>
+        <w:jc w:val="left"/>
+        <w:textAlignment w:val="baseline"/>
+        <w:rPr>
+          <w:rFonts w:ascii="Microsoft YaHei" w:eastAsia="Microsoft YaHei" w:hAnsi="Microsoft YaHei" w:cs="Times New Roman"/>
+          <w:color w:val="000000"/>
+          <w:kern w:val="0"/>
+          <w:szCs w:val="21"/>
+        </w:rPr>
+      </w:pPr>
+      <w:r>
+        <w:rPr>
+          <w:rFonts w:ascii="宋体" w:eastAsia="宋体" w:hAnsi="宋体" w:cs="Times New Roman" w:hint="eastAsia"/>
+          <w:color w:val="000000"/>
+          <w:kern w:val="0"/>
+          <w:sz w:val="24"/>
+          <w:szCs w:val="24"/>
+        </w:rPr>
+        <w:t>article也可能被多个people拥有，rerview类被author，editor，cheif_editor类依赖，其中author和review是一对多关系，一个author可</w:t>
+      </w:r>
+      <w:r>
+        <w:rPr>
+          <w:rFonts w:ascii="宋体" w:eastAsia="宋体" w:hAnsi="宋体" w:cs="Times New Roman" w:hint="eastAsia"/>
+          <w:color w:val="000000"/>
+          <w:kern w:val="0"/>
+          <w:sz w:val="24"/>
+          <w:szCs w:val="24"/>
+        </w:rPr>
+        <w:lastRenderedPageBreak/>
+        <w:t>能会有多篇review，editor和review是多对多关系，一个editor会有多个review，一篇review会有多个editor来进行review，同理chief_editor和review类。</w:t>
+      </w:r>
+    </w:p>
+    <w:p/>
     <w:p>
       <w:pPr>
         <w:jc w:val="left"/>
@@ -5333,7 +5011,7 @@
           <w:szCs w:val="32"/>
         </w:rPr>
       </w:pPr>
-      <w:bookmarkStart w:id="15" w:name="_Toc530048081"/>
+      <w:bookmarkStart w:id="14" w:name="_Toc530048081"/>
       <w:r>
         <w:rPr>
           <w:rFonts w:ascii="宋体" w:eastAsia="宋体" w:hAnsi="宋体" w:hint="eastAsia"/>
@@ -5350,7 +5028,7 @@
         </w:rPr>
         <w:t>、状态及控制行为识别</w:t>
       </w:r>
-      <w:bookmarkEnd w:id="15"/>
+      <w:bookmarkEnd w:id="14"/>
     </w:p>
     <w:p>
       <w:pPr>
@@ -5362,7 +5040,7 @@
           <w:szCs w:val="28"/>
         </w:rPr>
       </w:pPr>
-      <w:bookmarkStart w:id="16" w:name="_Toc530048082"/>
+      <w:bookmarkStart w:id="15" w:name="_Toc530048082"/>
       <w:r>
         <w:rPr>
           <w:rFonts w:ascii="Calibri" w:eastAsia="Calibri" w:hAnsi="Calibri"/>
@@ -5387,9 +5065,468 @@
         </w:rPr>
         <w:t>、分析状态变化</w:t>
       </w:r>
-      <w:bookmarkEnd w:id="16"/>
-    </w:p>
-    <w:p/>
+      <w:bookmarkEnd w:id="15"/>
+    </w:p>
+    <w:p>
+      <w:pPr>
+        <w:widowControl/>
+        <w:spacing w:line="360" w:lineRule="auto"/>
+        <w:ind w:firstLine="420"/>
+        <w:jc w:val="left"/>
+        <w:textAlignment w:val="baseline"/>
+        <w:rPr>
+          <w:rFonts w:asciiTheme="minorEastAsia" w:hAnsiTheme="minorEastAsia" w:cs="Times New Roman"/>
+          <w:color w:val="000000"/>
+          <w:kern w:val="0"/>
+          <w:sz w:val="24"/>
+          <w:szCs w:val="24"/>
+        </w:rPr>
+      </w:pPr>
+      <w:bookmarkStart w:id="16" w:name="_Toc530048083"/>
+      <w:r>
+        <w:rPr>
+          <w:rFonts w:asciiTheme="minorEastAsia" w:hAnsiTheme="minorEastAsia" w:cs="Times New Roman" w:hint="eastAsia"/>
+          <w:color w:val="000000"/>
+          <w:kern w:val="0"/>
+          <w:sz w:val="24"/>
+          <w:szCs w:val="24"/>
+        </w:rPr>
+        <w:t>状态图描述了一篇游记在其生命周期内的状态变化，首先是编写完成后进入待投稿状态，在投稿完成后进入已投稿状态，投稿完后可能会进入三种状态：</w:t>
+      </w:r>
+    </w:p>
+    <w:p>
+      <w:pPr>
+        <w:widowControl/>
+        <w:spacing w:line="360" w:lineRule="auto"/>
+        <w:ind w:firstLine="420"/>
+        <w:jc w:val="left"/>
+        <w:textAlignment w:val="baseline"/>
+        <w:rPr>
+          <w:rFonts w:asciiTheme="minorEastAsia" w:hAnsiTheme="minorEastAsia" w:cs="Times New Roman"/>
+          <w:color w:val="000000"/>
+          <w:kern w:val="0"/>
+          <w:sz w:val="24"/>
+          <w:szCs w:val="24"/>
+        </w:rPr>
+      </w:pPr>
+      <w:r>
+        <w:rPr>
+          <w:rFonts w:asciiTheme="minorEastAsia" w:hAnsiTheme="minorEastAsia" w:cs="Times New Roman" w:hint="eastAsia"/>
+          <w:color w:val="000000"/>
+          <w:kern w:val="0"/>
+          <w:sz w:val="24"/>
+          <w:szCs w:val="24"/>
+        </w:rPr>
+        <w:t>1.经过审稿进入已审稿状态</w:t>
+      </w:r>
+    </w:p>
+    <w:p>
+      <w:pPr>
+        <w:widowControl/>
+        <w:spacing w:line="360" w:lineRule="auto"/>
+        <w:ind w:firstLine="420"/>
+        <w:jc w:val="left"/>
+        <w:textAlignment w:val="baseline"/>
+        <w:rPr>
+          <w:rFonts w:asciiTheme="minorEastAsia" w:hAnsiTheme="minorEastAsia" w:cs="Times New Roman"/>
+          <w:color w:val="000000"/>
+          <w:kern w:val="0"/>
+          <w:sz w:val="24"/>
+          <w:szCs w:val="24"/>
+        </w:rPr>
+      </w:pPr>
+      <w:r>
+        <w:rPr>
+          <w:rFonts w:asciiTheme="minorEastAsia" w:hAnsiTheme="minorEastAsia" w:cs="Times New Roman" w:hint="eastAsia"/>
+          <w:color w:val="000000"/>
+          <w:kern w:val="0"/>
+          <w:sz w:val="24"/>
+          <w:szCs w:val="24"/>
+        </w:rPr>
+        <w:t>2.经过修改进入已修改状态</w:t>
+      </w:r>
+    </w:p>
+    <w:p>
+      <w:pPr>
+        <w:widowControl/>
+        <w:spacing w:line="360" w:lineRule="auto"/>
+        <w:ind w:firstLine="420"/>
+        <w:jc w:val="left"/>
+        <w:textAlignment w:val="baseline"/>
+        <w:rPr>
+          <w:rFonts w:asciiTheme="minorEastAsia" w:hAnsiTheme="minorEastAsia" w:cs="Times New Roman"/>
+          <w:color w:val="000000"/>
+          <w:kern w:val="0"/>
+          <w:sz w:val="24"/>
+          <w:szCs w:val="24"/>
+        </w:rPr>
+      </w:pPr>
+      <w:r>
+        <w:rPr>
+          <w:rFonts w:asciiTheme="minorEastAsia" w:hAnsiTheme="minorEastAsia" w:cs="Times New Roman" w:hint="eastAsia"/>
+          <w:color w:val="000000"/>
+          <w:kern w:val="0"/>
+          <w:sz w:val="24"/>
+          <w:szCs w:val="24"/>
+        </w:rPr>
+        <w:t>3.经过撤稿进入撤稿状态</w:t>
+      </w:r>
+    </w:p>
+    <w:p>
+      <w:pPr>
+        <w:widowControl/>
+        <w:spacing w:line="360" w:lineRule="auto"/>
+        <w:jc w:val="left"/>
+        <w:textAlignment w:val="baseline"/>
+        <w:rPr>
+          <w:rFonts w:asciiTheme="minorEastAsia" w:hAnsiTheme="minorEastAsia" w:cs="Times New Roman"/>
+          <w:color w:val="000000"/>
+          <w:kern w:val="0"/>
+          <w:sz w:val="24"/>
+          <w:szCs w:val="24"/>
+        </w:rPr>
+      </w:pPr>
+      <w:r>
+        <w:rPr>
+          <w:rFonts w:asciiTheme="minorEastAsia" w:hAnsiTheme="minorEastAsia" w:cs="Times New Roman" w:hint="eastAsia"/>
+          <w:color w:val="000000"/>
+          <w:kern w:val="0"/>
+          <w:sz w:val="24"/>
+          <w:szCs w:val="24"/>
+        </w:rPr>
+        <w:t>状态分支1，进入审稿状态后，经过决定会进入三种状态:</w:t>
+      </w:r>
+    </w:p>
+    <w:p>
+      <w:pPr>
+        <w:widowControl/>
+        <w:spacing w:before="100" w:beforeAutospacing="1" w:after="100" w:afterAutospacing="1" w:line="360" w:lineRule="auto"/>
+        <w:ind w:left="360"/>
+        <w:jc w:val="left"/>
+        <w:rPr>
+          <w:rFonts w:asciiTheme="minorEastAsia" w:hAnsiTheme="minorEastAsia" w:cs="Times New Roman"/>
+          <w:kern w:val="0"/>
+          <w:sz w:val="24"/>
+          <w:szCs w:val="24"/>
+        </w:rPr>
+      </w:pPr>
+      <w:r>
+        <w:rPr>
+          <w:rFonts w:asciiTheme="minorEastAsia" w:hAnsiTheme="minorEastAsia" w:cs="Times New Roman" w:hint="eastAsia"/>
+          <w:color w:val="000000"/>
+          <w:kern w:val="0"/>
+          <w:sz w:val="24"/>
+          <w:szCs w:val="24"/>
+        </w:rPr>
+        <w:t>a、</w:t>
+      </w:r>
+      <w:r>
+        <w:rPr>
+          <w:rFonts w:asciiTheme="minorEastAsia" w:hAnsiTheme="minorEastAsia" w:cs="Times New Roman" w:hint="eastAsia"/>
+          <w:kern w:val="0"/>
+          <w:sz w:val="24"/>
+          <w:szCs w:val="24"/>
+        </w:rPr>
+        <w:t>经过通过进入已通过状态</w:t>
+      </w:r>
+    </w:p>
+    <w:p>
+      <w:pPr>
+        <w:widowControl/>
+        <w:spacing w:before="100" w:beforeAutospacing="1" w:after="100" w:afterAutospacing="1" w:line="360" w:lineRule="auto"/>
+        <w:ind w:firstLine="360"/>
+        <w:jc w:val="left"/>
+        <w:rPr>
+          <w:rFonts w:asciiTheme="minorEastAsia" w:hAnsiTheme="minorEastAsia" w:cs="Times New Roman"/>
+          <w:kern w:val="0"/>
+          <w:sz w:val="24"/>
+          <w:szCs w:val="24"/>
+        </w:rPr>
+      </w:pPr>
+      <w:r>
+        <w:rPr>
+          <w:rFonts w:asciiTheme="minorEastAsia" w:hAnsiTheme="minorEastAsia" w:cs="Times New Roman" w:hint="eastAsia"/>
+          <w:kern w:val="0"/>
+          <w:sz w:val="24"/>
+          <w:szCs w:val="24"/>
+        </w:rPr>
+        <w:t>b、</w:t>
+      </w:r>
+      <w:r>
+        <w:rPr>
+          <w:rFonts w:asciiTheme="minorEastAsia" w:hAnsiTheme="minorEastAsia" w:cs="Times New Roman" w:hint="eastAsia"/>
+          <w:kern w:val="0"/>
+          <w:sz w:val="24"/>
+          <w:szCs w:val="24"/>
+        </w:rPr>
+        <w:t>经过拒绝进入已拒绝状态</w:t>
+      </w:r>
+    </w:p>
+    <w:p>
+      <w:pPr>
+        <w:widowControl/>
+        <w:spacing w:before="100" w:beforeAutospacing="1" w:after="100" w:afterAutospacing="1" w:line="360" w:lineRule="auto"/>
+        <w:ind w:firstLine="360"/>
+        <w:jc w:val="left"/>
+        <w:rPr>
+          <w:rFonts w:asciiTheme="minorEastAsia" w:hAnsiTheme="minorEastAsia" w:cs="Times New Roman"/>
+          <w:kern w:val="0"/>
+          <w:sz w:val="24"/>
+          <w:szCs w:val="24"/>
+        </w:rPr>
+      </w:pPr>
+      <w:r>
+        <w:rPr>
+          <w:rFonts w:asciiTheme="minorEastAsia" w:hAnsiTheme="minorEastAsia" w:cs="Times New Roman" w:hint="eastAsia"/>
+          <w:kern w:val="0"/>
+          <w:sz w:val="24"/>
+          <w:szCs w:val="24"/>
+        </w:rPr>
+        <w:lastRenderedPageBreak/>
+        <w:t>3、</w:t>
+      </w:r>
+      <w:r>
+        <w:rPr>
+          <w:rFonts w:asciiTheme="minorEastAsia" w:hAnsiTheme="minorEastAsia" w:cs="Times New Roman" w:hint="eastAsia"/>
+          <w:kern w:val="0"/>
+          <w:sz w:val="24"/>
+          <w:szCs w:val="24"/>
+        </w:rPr>
+        <w:t>经过重审进入已被审状态</w:t>
+      </w:r>
+    </w:p>
+    <w:p>
+      <w:pPr>
+        <w:widowControl/>
+        <w:spacing w:line="360" w:lineRule="auto"/>
+        <w:ind w:firstLine="420"/>
+        <w:jc w:val="left"/>
+        <w:textAlignment w:val="baseline"/>
+        <w:rPr>
+          <w:rFonts w:asciiTheme="minorEastAsia" w:hAnsiTheme="minorEastAsia" w:cs="Times New Roman"/>
+          <w:color w:val="000000"/>
+          <w:kern w:val="0"/>
+          <w:sz w:val="24"/>
+          <w:szCs w:val="24"/>
+        </w:rPr>
+      </w:pPr>
+      <w:r>
+        <w:rPr>
+          <w:rFonts w:asciiTheme="minorEastAsia" w:hAnsiTheme="minorEastAsia" w:cs="Times New Roman" w:hint="eastAsia"/>
+          <w:color w:val="000000"/>
+          <w:kern w:val="0"/>
+          <w:sz w:val="24"/>
+          <w:szCs w:val="24"/>
+        </w:rPr>
+        <w:t>状态分支a，通过后会进入已通过状态，在经过发布会进入已发布状态，已发布状态会进入两种状态：</w:t>
+      </w:r>
+    </w:p>
+    <w:p>
+      <w:pPr>
+        <w:widowControl/>
+        <w:spacing w:line="360" w:lineRule="auto"/>
+        <w:ind w:firstLine="420"/>
+        <w:jc w:val="left"/>
+        <w:textAlignment w:val="baseline"/>
+        <w:rPr>
+          <w:rFonts w:asciiTheme="minorEastAsia" w:hAnsiTheme="minorEastAsia" w:cs="Times New Roman"/>
+          <w:color w:val="000000"/>
+          <w:kern w:val="0"/>
+          <w:sz w:val="24"/>
+          <w:szCs w:val="24"/>
+        </w:rPr>
+      </w:pPr>
+      <w:r>
+        <w:rPr>
+          <w:rFonts w:asciiTheme="minorEastAsia" w:hAnsiTheme="minorEastAsia" w:cs="Times New Roman" w:hint="eastAsia"/>
+          <w:color w:val="000000"/>
+          <w:kern w:val="0"/>
+          <w:sz w:val="24"/>
+          <w:szCs w:val="24"/>
+        </w:rPr>
+        <w:t>i.经过存档进入已存档状态</w:t>
+      </w:r>
+    </w:p>
+    <w:p>
+      <w:pPr>
+        <w:widowControl/>
+        <w:spacing w:line="360" w:lineRule="auto"/>
+        <w:ind w:firstLine="420"/>
+        <w:jc w:val="left"/>
+        <w:textAlignment w:val="baseline"/>
+        <w:rPr>
+          <w:rFonts w:asciiTheme="minorEastAsia" w:hAnsiTheme="minorEastAsia" w:cs="Times New Roman"/>
+          <w:color w:val="000000"/>
+          <w:kern w:val="0"/>
+          <w:sz w:val="24"/>
+          <w:szCs w:val="24"/>
+        </w:rPr>
+      </w:pPr>
+      <w:r>
+        <w:rPr>
+          <w:rFonts w:asciiTheme="minorEastAsia" w:hAnsiTheme="minorEastAsia" w:cs="Times New Roman" w:hint="eastAsia"/>
+          <w:color w:val="000000"/>
+          <w:kern w:val="0"/>
+          <w:sz w:val="24"/>
+          <w:szCs w:val="24"/>
+        </w:rPr>
+        <w:t>ii.经过查询又会分为三种状态</w:t>
+      </w:r>
+    </w:p>
+    <w:p>
+      <w:pPr>
+        <w:widowControl/>
+        <w:spacing w:line="360" w:lineRule="auto"/>
+        <w:ind w:left="420" w:firstLine="420"/>
+        <w:jc w:val="left"/>
+        <w:textAlignment w:val="baseline"/>
+        <w:rPr>
+          <w:rFonts w:asciiTheme="minorEastAsia" w:hAnsiTheme="minorEastAsia" w:cs="Times New Roman"/>
+          <w:color w:val="000000"/>
+          <w:kern w:val="0"/>
+          <w:sz w:val="24"/>
+          <w:szCs w:val="24"/>
+        </w:rPr>
+      </w:pPr>
+      <w:r>
+        <w:rPr>
+          <w:rFonts w:asciiTheme="minorEastAsia" w:hAnsiTheme="minorEastAsia" w:cs="Times New Roman" w:hint="eastAsia"/>
+          <w:color w:val="000000"/>
+          <w:kern w:val="0"/>
+          <w:sz w:val="24"/>
+          <w:szCs w:val="24"/>
+        </w:rPr>
+        <w:t>状态分支i，存档后进入终止状态</w:t>
+      </w:r>
+    </w:p>
+    <w:p>
+      <w:pPr>
+        <w:widowControl/>
+        <w:spacing w:line="360" w:lineRule="auto"/>
+        <w:ind w:left="420" w:firstLine="420"/>
+        <w:jc w:val="left"/>
+        <w:textAlignment w:val="baseline"/>
+        <w:rPr>
+          <w:rFonts w:asciiTheme="minorEastAsia" w:hAnsiTheme="minorEastAsia" w:cs="Times New Roman"/>
+          <w:color w:val="000000"/>
+          <w:kern w:val="0"/>
+          <w:sz w:val="24"/>
+          <w:szCs w:val="24"/>
+        </w:rPr>
+      </w:pPr>
+      <w:r>
+        <w:rPr>
+          <w:rFonts w:asciiTheme="minorEastAsia" w:hAnsiTheme="minorEastAsia" w:cs="Times New Roman" w:hint="eastAsia"/>
+          <w:color w:val="000000"/>
+          <w:kern w:val="0"/>
+          <w:sz w:val="24"/>
+          <w:szCs w:val="24"/>
+        </w:rPr>
+        <w:t>状态分支ii，经过点赞进入已点赞状态，之后进入终止状态；经过评论进入已评论状态，之后进入终止状态；经过收藏进入已收藏状态，之后进入终止状态。</w:t>
+      </w:r>
+    </w:p>
+    <w:p>
+      <w:pPr>
+        <w:widowControl/>
+        <w:spacing w:line="360" w:lineRule="auto"/>
+        <w:ind w:firstLine="420"/>
+        <w:jc w:val="left"/>
+        <w:textAlignment w:val="baseline"/>
+        <w:rPr>
+          <w:rFonts w:asciiTheme="minorEastAsia" w:hAnsiTheme="minorEastAsia" w:cs="Times New Roman"/>
+          <w:color w:val="000000"/>
+          <w:kern w:val="0"/>
+          <w:sz w:val="24"/>
+          <w:szCs w:val="24"/>
+        </w:rPr>
+      </w:pPr>
+      <w:r>
+        <w:rPr>
+          <w:rFonts w:asciiTheme="minorEastAsia" w:hAnsiTheme="minorEastAsia" w:cs="Times New Roman" w:hint="eastAsia"/>
+          <w:color w:val="000000"/>
+          <w:kern w:val="0"/>
+          <w:sz w:val="24"/>
+          <w:szCs w:val="24"/>
+        </w:rPr>
+        <w:t>状态分支b，已拒绝状态之后直接进入终止状态</w:t>
+      </w:r>
+    </w:p>
+    <w:p>
+      <w:pPr>
+        <w:widowControl/>
+        <w:spacing w:line="360" w:lineRule="auto"/>
+        <w:ind w:firstLine="420"/>
+        <w:jc w:val="left"/>
+        <w:textAlignment w:val="baseline"/>
+        <w:rPr>
+          <w:rFonts w:asciiTheme="minorEastAsia" w:hAnsiTheme="minorEastAsia" w:cs="Times New Roman"/>
+          <w:color w:val="000000"/>
+          <w:kern w:val="0"/>
+          <w:sz w:val="24"/>
+          <w:szCs w:val="24"/>
+        </w:rPr>
+      </w:pPr>
+      <w:r>
+        <w:rPr>
+          <w:rFonts w:asciiTheme="minorEastAsia" w:hAnsiTheme="minorEastAsia" w:cs="Times New Roman" w:hint="eastAsia"/>
+          <w:color w:val="000000"/>
+          <w:kern w:val="0"/>
+          <w:sz w:val="24"/>
+          <w:szCs w:val="24"/>
+        </w:rPr>
+        <w:t>状态分支c，进入已被审状态后重新进入状态分支1</w:t>
+      </w:r>
+    </w:p>
+    <w:p>
+      <w:pPr>
+        <w:widowControl/>
+        <w:spacing w:line="360" w:lineRule="auto"/>
+        <w:jc w:val="left"/>
+        <w:textAlignment w:val="baseline"/>
+        <w:rPr>
+          <w:rFonts w:asciiTheme="minorEastAsia" w:hAnsiTheme="minorEastAsia" w:cs="Times New Roman"/>
+          <w:color w:val="000000"/>
+          <w:kern w:val="0"/>
+          <w:sz w:val="24"/>
+          <w:szCs w:val="24"/>
+        </w:rPr>
+      </w:pPr>
+      <w:r>
+        <w:rPr>
+          <w:rFonts w:asciiTheme="minorEastAsia" w:hAnsiTheme="minorEastAsia" w:cs="Times New Roman" w:hint="eastAsia"/>
+          <w:color w:val="000000"/>
+          <w:kern w:val="0"/>
+          <w:sz w:val="24"/>
+          <w:szCs w:val="24"/>
+        </w:rPr>
+        <w:t>状态分支2，进入已修改状态后经过审稿进入分支1</w:t>
+      </w:r>
+    </w:p>
+    <w:p>
+      <w:pPr>
+        <w:widowControl/>
+        <w:spacing w:line="360" w:lineRule="auto"/>
+        <w:jc w:val="left"/>
+        <w:textAlignment w:val="baseline"/>
+        <w:rPr>
+          <w:rFonts w:asciiTheme="minorEastAsia" w:hAnsiTheme="minorEastAsia" w:cs="Times New Roman"/>
+          <w:color w:val="000000"/>
+          <w:kern w:val="0"/>
+          <w:sz w:val="24"/>
+          <w:szCs w:val="24"/>
+        </w:rPr>
+      </w:pPr>
+      <w:r>
+        <w:rPr>
+          <w:rFonts w:asciiTheme="minorEastAsia" w:hAnsiTheme="minorEastAsia" w:cs="Times New Roman" w:hint="eastAsia"/>
+          <w:color w:val="000000"/>
+          <w:kern w:val="0"/>
+          <w:sz w:val="24"/>
+          <w:szCs w:val="24"/>
+        </w:rPr>
+        <w:t>状态分支3，进入已撤稿状态后进入终止状态</w:t>
+      </w:r>
+    </w:p>
     <w:p>
       <w:pPr>
         <w:pStyle w:val="2"/>
@@ -5400,7 +5537,6 @@
           <w:szCs w:val="28"/>
         </w:rPr>
       </w:pPr>
-      <w:bookmarkStart w:id="17" w:name="_Toc530048083"/>
       <w:r>
         <w:rPr>
           <w:rFonts w:ascii="Calibri" w:eastAsia="Calibri" w:hAnsi="Calibri"/>
@@ -5425,27 +5561,42 @@
         </w:rPr>
         <w:t>、状态图</w:t>
       </w:r>
-      <w:bookmarkEnd w:id="17"/>
-    </w:p>
-    <w:p>
-      <w:pPr>
-        <w:rPr>
-          <w:rFonts w:ascii="宋体" w:eastAsia="宋体" w:hAnsi="宋体"/>
+      <w:bookmarkEnd w:id="16"/>
+    </w:p>
+    <w:p>
+      <w:pPr>
+        <w:widowControl/>
+        <w:spacing w:line="312" w:lineRule="atLeast"/>
+        <w:textAlignment w:val="baseline"/>
+        <w:rPr>
+          <w:rFonts w:ascii="Microsoft YaHei" w:eastAsia="Microsoft YaHei" w:hAnsi="Microsoft YaHei" w:cs="Times New Roman"/>
+          <w:color w:val="000000"/>
+          <w:kern w:val="0"/>
           <w:szCs w:val="21"/>
         </w:rPr>
       </w:pPr>
       <w:r>
         <w:rPr>
-          <w:rFonts w:ascii="微软雅黑" w:eastAsia="微软雅黑" w:hAnsi="微软雅黑"/>
-          <w:noProof/>
-          <w:sz w:val="24"/>
-          <w:szCs w:val="24"/>
+          <w:rFonts w:ascii="Microsoft YaHei" w:eastAsia="Microsoft YaHei" w:hAnsi="Microsoft YaHei" w:cs="Times New Roman" w:hint="eastAsia"/>
+          <w:color w:val="000000"/>
+          <w:kern w:val="0"/>
+          <w:szCs w:val="21"/>
+        </w:rPr>
+        <w:t>​</w:t>
+      </w:r>
+      <w:r>
+        <w:rPr>
+          <w:rFonts w:ascii="Microsoft YaHei" w:eastAsia="Microsoft YaHei" w:hAnsi="Microsoft YaHei" w:cs="Times New Roman"/>
+          <w:noProof/>
+          <w:color w:val="000000"/>
+          <w:kern w:val="0"/>
+          <w:szCs w:val="21"/>
         </w:rPr>
         <w:drawing>
-          <wp:inline distT="0" distB="0" distL="0" distR="0" wp14:anchorId="566B8884" wp14:editId="766111E2">
-            <wp:extent cx="5274310" cy="1180929"/>
+          <wp:inline distT="0" distB="0" distL="0" distR="0" wp14:anchorId="57EB2535" wp14:editId="560057E6">
+            <wp:extent cx="5285401" cy="2060393"/>
             <wp:effectExtent l="0" t="0" r="0" b="0"/>
-            <wp:docPr id="6" name="图片 6"/>
+            <wp:docPr id="2" name="图片 2" descr="https://qqadapt.qpic.cn/txdocpic/0/6950bac364367c4ba1ed78a010214634/0"/>
             <wp:cNvGraphicFramePr>
               <a:graphicFrameLocks xmlns:a="http://schemas.openxmlformats.org/drawingml/2006/main" noChangeAspect="1"/>
             </wp:cNvGraphicFramePr>
@@ -5453,23 +5604,36 @@
               <a:graphicData uri="http://schemas.openxmlformats.org/drawingml/2006/picture">
                 <pic:pic xmlns:pic="http://schemas.openxmlformats.org/drawingml/2006/picture">
                   <pic:nvPicPr>
-                    <pic:cNvPr id="6" name=""/>
-                    <pic:cNvPicPr/>
+                    <pic:cNvPr id="0" name="Picture 1" descr="https://qqadapt.qpic.cn/txdocpic/0/6950bac364367c4ba1ed78a010214634/0"/>
+                    <pic:cNvPicPr>
+                      <a:picLocks noChangeAspect="1" noChangeArrowheads="1"/>
+                    </pic:cNvPicPr>
                   </pic:nvPicPr>
                   <pic:blipFill>
-                    <a:blip r:embed="rId13"/>
+                    <a:blip r:embed="rId13" cstate="print">
+                      <a:extLst>
+                        <a:ext uri="{28A0092B-C50C-407E-A947-70E740481C1C}">
+                          <a14:useLocalDpi xmlns:a14="http://schemas.microsoft.com/office/drawing/2010/main" val="0"/>
+                        </a:ext>
+                      </a:extLst>
+                    </a:blip>
+                    <a:srcRect/>
                     <a:stretch>
                       <a:fillRect/>
                     </a:stretch>
                   </pic:blipFill>
-                  <pic:spPr>
+                  <pic:spPr bwMode="auto">
                     <a:xfrm>
                       <a:off x="0" y="0"/>
-                      <a:ext cx="5274310" cy="1180929"/>
+                      <a:ext cx="5447034" cy="2123402"/>
                     </a:xfrm>
                     <a:prstGeom prst="rect">
                       <a:avLst/>
                     </a:prstGeom>
+                    <a:noFill/>
+                    <a:ln>
+                      <a:noFill/>
+                    </a:ln>
                   </pic:spPr>
                 </pic:pic>
               </a:graphicData>
@@ -5477,16 +5641,30 @@
           </wp:inline>
         </w:drawing>
       </w:r>
+      <w:r>
+        <w:rPr>
+          <w:rFonts w:ascii="Microsoft YaHei" w:eastAsia="Microsoft YaHei" w:hAnsi="Microsoft YaHei" w:cs="Times New Roman" w:hint="eastAsia"/>
+          <w:color w:val="000000"/>
+          <w:kern w:val="0"/>
+          <w:szCs w:val="21"/>
+        </w:rPr>
+        <w:t>​</w:t>
+      </w:r>
+    </w:p>
+    <w:p>
+      <w:pPr>
+        <w:rPr>
+          <w:rFonts w:ascii="宋体" w:eastAsia="宋体" w:hAnsi="宋体"/>
+          <w:szCs w:val="21"/>
+        </w:rPr>
+      </w:pPr>
     </w:p>
     <w:p>
       <w:pPr>
         <w:pStyle w:val="1"/>
         <w:spacing w:line="576" w:lineRule="auto"/>
-        <w:rPr>
-          <w:rFonts w:hint="eastAsia"/>
-        </w:rPr>
-      </w:pPr>
-      <w:bookmarkStart w:id="18" w:name="_Toc530048084"/>
+      </w:pPr>
+      <w:bookmarkStart w:id="17" w:name="_Toc530048084"/>
       <w:r>
         <w:rPr>
           <w:rFonts w:ascii="宋体" w:eastAsia="宋体" w:hAnsi="宋体" w:hint="eastAsia"/>
@@ -5520,14 +5698,14 @@
         </w:rPr>
         <w:t>建模</w:t>
       </w:r>
-      <w:bookmarkEnd w:id="18"/>
+      <w:bookmarkEnd w:id="17"/>
     </w:p>
     <w:p>
       <w:pPr>
         <w:pStyle w:val="2"/>
         <w:spacing w:line="415" w:lineRule="auto"/>
       </w:pPr>
-      <w:bookmarkStart w:id="19" w:name="_Toc530048085"/>
+      <w:bookmarkStart w:id="18" w:name="_Toc530048085"/>
       <w:r>
         <w:rPr>
           <w:rFonts w:ascii="Calibri" w:eastAsia="Calibri" w:hAnsi="Calibri"/>
@@ -5568,7 +5746,7 @@
         </w:rPr>
         <w:t>网进行场景描述</w:t>
       </w:r>
-      <w:bookmarkEnd w:id="19"/>
+      <w:bookmarkEnd w:id="18"/>
     </w:p>
     <w:p>
       <w:pPr>
@@ -5594,79 +5772,7 @@
           <w:sz w:val="24"/>
           <w:szCs w:val="24"/>
         </w:rPr>
-        <w:t>该</w:t>
-      </w:r>
-      <w:r>
-        <w:rPr>
-          <w:rFonts w:asciiTheme="minorEastAsia" w:hAnsiTheme="minorEastAsia"/>
-          <w:sz w:val="24"/>
-          <w:szCs w:val="24"/>
-        </w:rPr>
-        <w:t>Petri</w:t>
-      </w:r>
-      <w:r>
-        <w:rPr>
-          <w:rFonts w:asciiTheme="minorEastAsia" w:hAnsiTheme="minorEastAsia"/>
-          <w:sz w:val="24"/>
-          <w:szCs w:val="24"/>
-        </w:rPr>
-        <w:t>网主要描述了系统的核心业务，审查流程。</w:t>
-      </w:r>
-      <w:r>
-        <w:rPr>
-          <w:rFonts w:asciiTheme="minorEastAsia" w:hAnsiTheme="minorEastAsia"/>
-          <w:sz w:val="24"/>
-          <w:szCs w:val="24"/>
-        </w:rPr>
-        <w:t>P</w:t>
-      </w:r>
-      <w:r>
-        <w:rPr>
-          <w:rFonts w:asciiTheme="minorEastAsia" w:hAnsiTheme="minorEastAsia"/>
-          <w:sz w:val="24"/>
-          <w:szCs w:val="24"/>
-        </w:rPr>
-        <w:t>生成的</w:t>
-      </w:r>
-      <w:r>
-        <w:rPr>
-          <w:rFonts w:asciiTheme="minorEastAsia" w:hAnsiTheme="minorEastAsia"/>
-          <w:sz w:val="24"/>
-          <w:szCs w:val="24"/>
-        </w:rPr>
-        <w:t>xml</w:t>
-      </w:r>
-      <w:r>
-        <w:rPr>
-          <w:rFonts w:asciiTheme="minorEastAsia" w:hAnsiTheme="minorEastAsia"/>
-          <w:sz w:val="24"/>
-          <w:szCs w:val="24"/>
-        </w:rPr>
-        <w:t>文件见附件中的</w:t>
-      </w:r>
-      <w:r>
-        <w:rPr>
-          <w:rFonts w:asciiTheme="minorEastAsia" w:hAnsiTheme="minorEastAsia"/>
-          <w:sz w:val="24"/>
-          <w:szCs w:val="24"/>
-        </w:rPr>
-        <w:t>petriNet.xml</w:t>
-      </w:r>
-      <w:r>
-        <w:rPr>
-          <w:rFonts w:asciiTheme="minorEastAsia" w:hAnsiTheme="minorEastAsia"/>
-          <w:sz w:val="24"/>
-          <w:szCs w:val="24"/>
-        </w:rPr>
-        <w:t>，该文件由</w:t>
-      </w:r>
-      <w:r>
-        <w:rPr>
-          <w:rFonts w:asciiTheme="minorEastAsia" w:hAnsiTheme="minorEastAsia"/>
-          <w:sz w:val="24"/>
-          <w:szCs w:val="24"/>
-        </w:rPr>
-        <w:t xml:space="preserve"> </w:t>
+        <w:t xml:space="preserve">该Petri网主要描述了系统的核心业务，审查流程。P生成的xml文件见附件中的petriNet.xml，该文件由 </w:t>
       </w:r>
       <w:hyperlink r:id="rId14">
         <w:r>
@@ -5686,23 +5792,7 @@
           <w:sz w:val="24"/>
           <w:szCs w:val="24"/>
         </w:rPr>
-        <w:t xml:space="preserve"> </w:t>
-      </w:r>
-      <w:r>
-        <w:rPr>
-          <w:rFonts w:asciiTheme="minorEastAsia" w:hAnsiTheme="minorEastAsia"/>
-          <w:sz w:val="24"/>
-          <w:szCs w:val="24"/>
-        </w:rPr>
-        <w:t>生成</w:t>
-      </w:r>
-      <w:r>
-        <w:rPr>
-          <w:rFonts w:asciiTheme="minorEastAsia" w:hAnsiTheme="minorEastAsia"/>
-          <w:sz w:val="24"/>
-          <w:szCs w:val="24"/>
-        </w:rPr>
-        <w:t>。</w:t>
+        <w:t xml:space="preserve"> 生成。</w:t>
       </w:r>
     </w:p>
     <w:p>
@@ -5924,14 +6014,7 @@
                 <w:rFonts w:asciiTheme="minorEastAsia" w:hAnsiTheme="minorEastAsia"/>
                 <w:szCs w:val="21"/>
               </w:rPr>
-              <w:t xml:space="preserve">check </w:t>
-            </w:r>
-            <w:r>
-              <w:rPr>
-                <w:rFonts w:asciiTheme="minorEastAsia" w:hAnsiTheme="minorEastAsia"/>
-                <w:szCs w:val="21"/>
-              </w:rPr>
-              <w:t>articles</w:t>
+              <w:t>check articles</w:t>
             </w:r>
           </w:p>
         </w:tc>
@@ -6302,14 +6385,7 @@
                 <w:rFonts w:asciiTheme="minorEastAsia" w:hAnsiTheme="minorEastAsia"/>
                 <w:szCs w:val="21"/>
               </w:rPr>
-              <w:t xml:space="preserve">editor A, </w:t>
-            </w:r>
-            <w:r>
-              <w:rPr>
-                <w:rFonts w:asciiTheme="minorEastAsia" w:hAnsiTheme="minorEastAsia"/>
-                <w:szCs w:val="21"/>
-              </w:rPr>
-              <w:t>editor B</w:t>
+              <w:t>editor A, editor B</w:t>
             </w:r>
           </w:p>
         </w:tc>
@@ -6532,7 +6608,7 @@
         <w:pStyle w:val="2"/>
         <w:spacing w:line="415" w:lineRule="auto"/>
       </w:pPr>
-      <w:bookmarkStart w:id="20" w:name="_Toc530048086"/>
+      <w:bookmarkStart w:id="19" w:name="_Toc530048086"/>
       <w:r>
         <w:rPr>
           <w:rFonts w:ascii="Calibri" w:eastAsia="Calibri" w:hAnsi="Calibri"/>
@@ -6557,7 +6633,7 @@
         </w:rPr>
         <w:t>、流程模型</w:t>
       </w:r>
-      <w:bookmarkEnd w:id="20"/>
+      <w:bookmarkEnd w:id="19"/>
     </w:p>
     <w:p>
       <w:pPr>
@@ -6625,7 +6701,7 @@
         <w:pStyle w:val="2"/>
         <w:spacing w:line="415" w:lineRule="auto"/>
       </w:pPr>
-      <w:bookmarkStart w:id="21" w:name="_Toc530048087"/>
+      <w:bookmarkStart w:id="20" w:name="_Toc530048087"/>
       <w:r>
         <w:rPr>
           <w:rFonts w:ascii="Calibri" w:eastAsia="Calibri" w:hAnsi="Calibri"/>
@@ -6651,7 +6727,7 @@
         </w:rPr>
         <w:t>、流程模型仿真</w:t>
       </w:r>
-      <w:bookmarkEnd w:id="21"/>
+      <w:bookmarkEnd w:id="20"/>
     </w:p>
     <w:p>
       <w:pPr>
@@ -6684,25 +6760,7 @@
           <w:sz w:val="24"/>
           <w:szCs w:val="24"/>
         </w:rPr>
-        <w:t>可以用三个</w:t>
-      </w:r>
-      <w:r>
-        <w:rPr>
-          <w:rFonts w:asciiTheme="minorEastAsia" w:hAnsiTheme="minorEastAsia"/>
-          <w:color w:val="333333"/>
-          <w:sz w:val="24"/>
-          <w:szCs w:val="24"/>
-        </w:rPr>
-        <w:t>Token</w:t>
-      </w:r>
-      <w:r>
-        <w:rPr>
-          <w:rFonts w:asciiTheme="minorEastAsia" w:hAnsiTheme="minorEastAsia"/>
-          <w:color w:val="333333"/>
-          <w:sz w:val="24"/>
-          <w:szCs w:val="24"/>
-        </w:rPr>
-        <w:t>来描述模型中的业务问题：</w:t>
+        <w:t>可以用三个Token来描述模型中的业务问题：</w:t>
       </w:r>
     </w:p>
     <w:p>
@@ -6748,16 +6806,7 @@
           <w:sz w:val="24"/>
           <w:szCs w:val="24"/>
         </w:rPr>
-        <w:t xml:space="preserve">author → articles to be </w:t>
-      </w:r>
-      <w:r>
-        <w:rPr>
-          <w:rFonts w:asciiTheme="minorEastAsia" w:hAnsiTheme="minorEastAsia"/>
-          <w:color w:val="333333"/>
-          <w:sz w:val="24"/>
-          <w:szCs w:val="24"/>
-        </w:rPr>
-        <w:t>reviewed → chief editor → editor A &amp; editor B → articles to be final reviewed → passed articles</w:t>
+        <w:t>author → articles to be reviewed → chief editor → editor A &amp; editor B → articles to be final reviewed → passed articles</w:t>
       </w:r>
     </w:p>
     <w:p>
@@ -6826,16 +6875,7 @@
           <w:sz w:val="24"/>
           <w:szCs w:val="24"/>
         </w:rPr>
-        <w:t xml:space="preserve">author → articles to be reviewed → chief editor → editor </w:t>
-      </w:r>
-      <w:r>
-        <w:rPr>
-          <w:rFonts w:asciiTheme="minorEastAsia" w:hAnsiTheme="minorEastAsia"/>
-          <w:color w:val="333333"/>
-          <w:sz w:val="24"/>
-          <w:szCs w:val="24"/>
-        </w:rPr>
-        <w:t>A &amp; editor B → articles to be final reviewed → articles to be reviewed</w:t>
+        <w:t>author → articles to be reviewed → chief editor → editor A &amp; editor B → articles to be final reviewed → articles to be reviewed</w:t>
       </w:r>
     </w:p>
     <w:p>
@@ -6903,27 +6943,7 @@
           <w:sz w:val="24"/>
           <w:szCs w:val="24"/>
         </w:rPr>
-        <w:t xml:space="preserve">articles to be reviewed → articles to be </w:t>
-      </w:r>
-      <w:proofErr w:type="gramStart"/>
-      <w:r>
-        <w:rPr>
-          <w:rFonts w:asciiTheme="minorEastAsia" w:hAnsiTheme="minorEastAsia"/>
-          <w:color w:val="333333"/>
-          <w:sz w:val="24"/>
-          <w:szCs w:val="24"/>
-        </w:rPr>
-        <w:t>reviewed  →</w:t>
-      </w:r>
-      <w:proofErr w:type="gramEnd"/>
-      <w:r>
-        <w:rPr>
-          <w:rFonts w:asciiTheme="minorEastAsia" w:hAnsiTheme="minorEastAsia"/>
-          <w:color w:val="333333"/>
-          <w:sz w:val="24"/>
-          <w:szCs w:val="24"/>
-        </w:rPr>
-        <w:t xml:space="preserve"> articles to be reviewed</w:t>
+        <w:t>articles to be reviewed → articles to be reviewed  → articles to be reviewed</w:t>
       </w:r>
     </w:p>
     <w:p>
@@ -6946,16 +6966,56 @@
           <w:sz w:val="24"/>
           <w:szCs w:val="24"/>
         </w:rPr>
-        <w:t>Eve</w:t>
-      </w:r>
-      <w:r>
-        <w:rPr>
-          <w:rFonts w:asciiTheme="minorEastAsia" w:hAnsiTheme="minorEastAsia"/>
-          <w:color w:val="333333"/>
-          <w:sz w:val="24"/>
-          <w:szCs w:val="24"/>
-        </w:rPr>
-        <w:t>nts: check articles, edit articles</w:t>
+        <w:t>Events: check articles, edit articles</w:t>
+      </w:r>
+    </w:p>
+    <w:p>
+      <w:pPr>
+        <w:pStyle w:val="2"/>
+        <w:spacing w:line="415" w:lineRule="auto"/>
+        <w:rPr>
+          <w:rFonts w:hint="eastAsia"/>
+        </w:rPr>
+      </w:pPr>
+      <w:r>
+        <w:rPr>
+          <w:rFonts w:ascii="Calibri" w:eastAsia="Calibri" w:hAnsi="Calibri"/>
+          <w:sz w:val="28"/>
+          <w:szCs w:val="28"/>
+        </w:rPr>
+        <w:t>7.</w:t>
+      </w:r>
+      <w:r>
+        <w:rPr>
+          <w:rFonts w:ascii="Calibri" w:eastAsia="Calibri" w:hAnsi="Calibri"/>
+          <w:sz w:val="28"/>
+          <w:szCs w:val="28"/>
+        </w:rPr>
+        <w:t>4</w:t>
+      </w:r>
+      <w:r>
+        <w:rPr>
+          <w:rFonts w:ascii="宋体" w:eastAsia="宋体" w:hAnsi="宋体"/>
+          <w:sz w:val="28"/>
+          <w:szCs w:val="28"/>
+        </w:rPr>
+        <w:t>、</w:t>
+      </w:r>
+      <w:r>
+        <w:rPr>
+          <w:rFonts w:ascii="宋体" w:eastAsia="宋体" w:hAnsi="宋体" w:hint="eastAsia"/>
+          <w:sz w:val="28"/>
+          <w:szCs w:val="28"/>
+        </w:rPr>
+        <w:t>系统</w:t>
+      </w:r>
+      <w:r>
+        <w:rPr>
+          <w:rFonts w:ascii="宋体" w:eastAsia="宋体" w:hAnsi="宋体" w:hint="eastAsia"/>
+          <w:sz w:val="28"/>
+          <w:szCs w:val="28"/>
+        </w:rPr>
+        <w:t>增值模式分析</w:t>
       </w:r>
     </w:p>
     <w:p>
@@ -6968,21 +7028,15 @@
       </w:pPr>
       <w:r>
         <w:rPr>
-          <w:rFonts w:asciiTheme="minorEastAsia" w:hAnsiTheme="minorEastAsia"/>
-          <w:sz w:val="24"/>
-          <w:szCs w:val="24"/>
-        </w:rPr>
-        <w:t>*</w:t>
-      </w:r>
-      <w:r>
-        <w:rPr>
-          <w:rFonts w:asciiTheme="minorEastAsia" w:hAnsiTheme="minorEastAsia"/>
+          <w:rFonts w:asciiTheme="minorEastAsia" w:hAnsiTheme="minorEastAsia" w:hint="eastAsia"/>
           <w:color w:val="333333"/>
           <w:sz w:val="24"/>
           <w:szCs w:val="24"/>
         </w:rPr>
-        <w:t>游记是系统的主要价值。系统必须游记的质量和数量。越多的文章发布，就能吸引更多的用户流量；越好的文章发布，就能吸引越多的作者，形成一个良性循环，这就是为什么系统的</w:t>
-      </w:r>
+        <w:t xml:space="preserve">    </w:t>
+      </w:r>
+      <w:bookmarkStart w:id="21" w:name="_GoBack"/>
+      <w:bookmarkEnd w:id="21"/>
       <w:r>
         <w:rPr>
           <w:rFonts w:asciiTheme="minorEastAsia" w:hAnsiTheme="minorEastAsia"/>
@@ -6990,52 +7044,7 @@
           <w:sz w:val="24"/>
           <w:szCs w:val="24"/>
         </w:rPr>
-        <w:t>main path</w:t>
-      </w:r>
-      <w:r>
-        <w:rPr>
-          <w:rFonts w:asciiTheme="minorEastAsia" w:hAnsiTheme="minorEastAsia"/>
-          <w:color w:val="333333"/>
-          <w:sz w:val="24"/>
-          <w:szCs w:val="24"/>
-        </w:rPr>
-        <w:t>是</w:t>
-      </w:r>
-      <w:r>
-        <w:rPr>
-          <w:rFonts w:asciiTheme="minorEastAsia" w:hAnsiTheme="minorEastAsia"/>
-          <w:color w:val="333333"/>
-          <w:sz w:val="24"/>
-          <w:szCs w:val="24"/>
-        </w:rPr>
-        <w:t>REVIEW</w:t>
-      </w:r>
-      <w:r>
-        <w:rPr>
-          <w:rFonts w:asciiTheme="minorEastAsia" w:hAnsiTheme="minorEastAsia"/>
-          <w:color w:val="333333"/>
-          <w:sz w:val="24"/>
-          <w:szCs w:val="24"/>
-        </w:rPr>
-        <w:t>，它涉及了所有级别用户的参与，并且是系统的核心业务。编辑和主编处理游记的效率是系统的瓶颈，因此</w:t>
-      </w:r>
-      <w:r>
-        <w:rPr>
-          <w:rFonts w:asciiTheme="minorEastAsia" w:hAnsiTheme="minorEastAsia"/>
-          <w:color w:val="333333"/>
-          <w:sz w:val="24"/>
-          <w:szCs w:val="24"/>
-        </w:rPr>
-        <w:t>KPI</w:t>
-      </w:r>
-      <w:r>
-        <w:rPr>
-          <w:rFonts w:asciiTheme="minorEastAsia" w:hAnsiTheme="minorEastAsia"/>
-          <w:color w:val="333333"/>
-          <w:sz w:val="24"/>
-          <w:szCs w:val="24"/>
-        </w:rPr>
-        <w:t>取决于主编和编辑。为了更好地管理文章，系统应该有良好的策略来存储游记并能够准确的给这些游记分类。</w:t>
+        <w:t>游记是系统的主要价值。系统必须游记的质量和数量。越多的文章发布，就能吸引更多的用户流量；越好的文章发布，就能吸引越多的作者，形成一个良性循环，这就是为什么系统的main path是REVIEW，它涉及了所有级别用户的参与，并且是系统的核心业务。编辑和主编处理游记的效率是系统的瓶颈，因此KPI取决于主编和编辑。为了更好地管理文章，系统应该有良好的策略来存储游记并能够准确的给这些游记分类。</w:t>
       </w:r>
     </w:p>
     <w:p/>
@@ -7165,6 +7174,345 @@
     </w:lvl>
   </w:abstractNum>
   <w:abstractNum w:abstractNumId="1">
+    <w:nsid w:val="22844EF5"/>
+    <w:multiLevelType w:val="multilevel"/>
+    <w:tmpl w:val="87EAC008"/>
+    <w:lvl w:ilvl="0">
+      <w:start w:val="1"/>
+      <w:numFmt w:val="decimal"/>
+      <w:lvlText w:val="%1."/>
+      <w:lvlJc w:val="left"/>
+      <w:pPr>
+        <w:tabs>
+          <w:tab w:val="num" w:pos="720"/>
+        </w:tabs>
+        <w:ind w:left="720" w:hanging="360"/>
+      </w:pPr>
+    </w:lvl>
+    <w:lvl w:ilvl="1" w:tentative="1">
+      <w:start w:val="1"/>
+      <w:numFmt w:val="decimal"/>
+      <w:lvlText w:val="%2."/>
+      <w:lvlJc w:val="left"/>
+      <w:pPr>
+        <w:tabs>
+          <w:tab w:val="num" w:pos="1440"/>
+        </w:tabs>
+        <w:ind w:left="1440" w:hanging="360"/>
+      </w:pPr>
+    </w:lvl>
+    <w:lvl w:ilvl="2" w:tentative="1">
+      <w:start w:val="1"/>
+      <w:numFmt w:val="decimal"/>
+      <w:lvlText w:val="%3."/>
+      <w:lvlJc w:val="left"/>
+      <w:pPr>
+        <w:tabs>
+          <w:tab w:val="num" w:pos="2160"/>
+        </w:tabs>
+        <w:ind w:left="2160" w:hanging="360"/>
+      </w:pPr>
+    </w:lvl>
+    <w:lvl w:ilvl="3" w:tentative="1">
+      <w:start w:val="1"/>
+      <w:numFmt w:val="decimal"/>
+      <w:lvlText w:val="%4."/>
+      <w:lvlJc w:val="left"/>
+      <w:pPr>
+        <w:tabs>
+          <w:tab w:val="num" w:pos="2880"/>
+        </w:tabs>
+        <w:ind w:left="2880" w:hanging="360"/>
+      </w:pPr>
+    </w:lvl>
+    <w:lvl w:ilvl="4" w:tentative="1">
+      <w:start w:val="1"/>
+      <w:numFmt w:val="decimal"/>
+      <w:lvlText w:val="%5."/>
+      <w:lvlJc w:val="left"/>
+      <w:pPr>
+        <w:tabs>
+          <w:tab w:val="num" w:pos="3600"/>
+        </w:tabs>
+        <w:ind w:left="3600" w:hanging="360"/>
+      </w:pPr>
+    </w:lvl>
+    <w:lvl w:ilvl="5" w:tentative="1">
+      <w:start w:val="1"/>
+      <w:numFmt w:val="decimal"/>
+      <w:lvlText w:val="%6."/>
+      <w:lvlJc w:val="left"/>
+      <w:pPr>
+        <w:tabs>
+          <w:tab w:val="num" w:pos="4320"/>
+        </w:tabs>
+        <w:ind w:left="4320" w:hanging="360"/>
+      </w:pPr>
+    </w:lvl>
+    <w:lvl w:ilvl="6" w:tentative="1">
+      <w:start w:val="1"/>
+      <w:numFmt w:val="decimal"/>
+      <w:lvlText w:val="%7."/>
+      <w:lvlJc w:val="left"/>
+      <w:pPr>
+        <w:tabs>
+          <w:tab w:val="num" w:pos="5040"/>
+        </w:tabs>
+        <w:ind w:left="5040" w:hanging="360"/>
+      </w:pPr>
+    </w:lvl>
+    <w:lvl w:ilvl="7" w:tentative="1">
+      <w:start w:val="1"/>
+      <w:numFmt w:val="decimal"/>
+      <w:lvlText w:val="%8."/>
+      <w:lvlJc w:val="left"/>
+      <w:pPr>
+        <w:tabs>
+          <w:tab w:val="num" w:pos="5760"/>
+        </w:tabs>
+        <w:ind w:left="5760" w:hanging="360"/>
+      </w:pPr>
+    </w:lvl>
+    <w:lvl w:ilvl="8" w:tentative="1">
+      <w:start w:val="1"/>
+      <w:numFmt w:val="decimal"/>
+      <w:lvlText w:val="%9."/>
+      <w:lvlJc w:val="left"/>
+      <w:pPr>
+        <w:tabs>
+          <w:tab w:val="num" w:pos="6480"/>
+        </w:tabs>
+        <w:ind w:left="6480" w:hanging="360"/>
+      </w:pPr>
+    </w:lvl>
+  </w:abstractNum>
+  <w:abstractNum w:abstractNumId="2">
+    <w:nsid w:val="25C1189E"/>
+    <w:multiLevelType w:val="multilevel"/>
+    <w:tmpl w:val="25BE6A26"/>
+    <w:lvl w:ilvl="0">
+      <w:start w:val="3"/>
+      <w:numFmt w:val="decimal"/>
+      <w:lvlText w:val="%1."/>
+      <w:lvlJc w:val="left"/>
+      <w:pPr>
+        <w:tabs>
+          <w:tab w:val="num" w:pos="720"/>
+        </w:tabs>
+        <w:ind w:left="720" w:hanging="360"/>
+      </w:pPr>
+    </w:lvl>
+    <w:lvl w:ilvl="1" w:tentative="1">
+      <w:start w:val="1"/>
+      <w:numFmt w:val="decimal"/>
+      <w:lvlText w:val="%2."/>
+      <w:lvlJc w:val="left"/>
+      <w:pPr>
+        <w:tabs>
+          <w:tab w:val="num" w:pos="1440"/>
+        </w:tabs>
+        <w:ind w:left="1440" w:hanging="360"/>
+      </w:pPr>
+    </w:lvl>
+    <w:lvl w:ilvl="2" w:tentative="1">
+      <w:start w:val="1"/>
+      <w:numFmt w:val="decimal"/>
+      <w:lvlText w:val="%3."/>
+      <w:lvlJc w:val="left"/>
+      <w:pPr>
+        <w:tabs>
+          <w:tab w:val="num" w:pos="2160"/>
+        </w:tabs>
+        <w:ind w:left="2160" w:hanging="360"/>
+      </w:pPr>
+    </w:lvl>
+    <w:lvl w:ilvl="3" w:tentative="1">
+      <w:start w:val="1"/>
+      <w:numFmt w:val="decimal"/>
+      <w:lvlText w:val="%4."/>
+      <w:lvlJc w:val="left"/>
+      <w:pPr>
+        <w:tabs>
+          <w:tab w:val="num" w:pos="2880"/>
+        </w:tabs>
+        <w:ind w:left="2880" w:hanging="360"/>
+      </w:pPr>
+    </w:lvl>
+    <w:lvl w:ilvl="4" w:tentative="1">
+      <w:start w:val="1"/>
+      <w:numFmt w:val="decimal"/>
+      <w:lvlText w:val="%5."/>
+      <w:lvlJc w:val="left"/>
+      <w:pPr>
+        <w:tabs>
+          <w:tab w:val="num" w:pos="3600"/>
+        </w:tabs>
+        <w:ind w:left="3600" w:hanging="360"/>
+      </w:pPr>
+    </w:lvl>
+    <w:lvl w:ilvl="5" w:tentative="1">
+      <w:start w:val="1"/>
+      <w:numFmt w:val="decimal"/>
+      <w:lvlText w:val="%6."/>
+      <w:lvlJc w:val="left"/>
+      <w:pPr>
+        <w:tabs>
+          <w:tab w:val="num" w:pos="4320"/>
+        </w:tabs>
+        <w:ind w:left="4320" w:hanging="360"/>
+      </w:pPr>
+    </w:lvl>
+    <w:lvl w:ilvl="6" w:tentative="1">
+      <w:start w:val="1"/>
+      <w:numFmt w:val="decimal"/>
+      <w:lvlText w:val="%7."/>
+      <w:lvlJc w:val="left"/>
+      <w:pPr>
+        <w:tabs>
+          <w:tab w:val="num" w:pos="5040"/>
+        </w:tabs>
+        <w:ind w:left="5040" w:hanging="360"/>
+      </w:pPr>
+    </w:lvl>
+    <w:lvl w:ilvl="7" w:tentative="1">
+      <w:start w:val="1"/>
+      <w:numFmt w:val="decimal"/>
+      <w:lvlText w:val="%8."/>
+      <w:lvlJc w:val="left"/>
+      <w:pPr>
+        <w:tabs>
+          <w:tab w:val="num" w:pos="5760"/>
+        </w:tabs>
+        <w:ind w:left="5760" w:hanging="360"/>
+      </w:pPr>
+    </w:lvl>
+    <w:lvl w:ilvl="8" w:tentative="1">
+      <w:start w:val="1"/>
+      <w:numFmt w:val="decimal"/>
+      <w:lvlText w:val="%9."/>
+      <w:lvlJc w:val="left"/>
+      <w:pPr>
+        <w:tabs>
+          <w:tab w:val="num" w:pos="6480"/>
+        </w:tabs>
+        <w:ind w:left="6480" w:hanging="360"/>
+      </w:pPr>
+    </w:lvl>
+  </w:abstractNum>
+  <w:abstractNum w:abstractNumId="3">
+    <w:nsid w:val="2A176724"/>
+    <w:multiLevelType w:val="multilevel"/>
+    <w:tmpl w:val="3F9E10EE"/>
+    <w:lvl w:ilvl="0">
+      <w:start w:val="1"/>
+      <w:numFmt w:val="decimal"/>
+      <w:lvlText w:val="%1."/>
+      <w:lvlJc w:val="left"/>
+      <w:pPr>
+        <w:tabs>
+          <w:tab w:val="num" w:pos="720"/>
+        </w:tabs>
+        <w:ind w:left="720" w:hanging="360"/>
+      </w:pPr>
+    </w:lvl>
+    <w:lvl w:ilvl="1" w:tentative="1">
+      <w:start w:val="1"/>
+      <w:numFmt w:val="decimal"/>
+      <w:lvlText w:val="%2."/>
+      <w:lvlJc w:val="left"/>
+      <w:pPr>
+        <w:tabs>
+          <w:tab w:val="num" w:pos="1440"/>
+        </w:tabs>
+        <w:ind w:left="1440" w:hanging="360"/>
+      </w:pPr>
+    </w:lvl>
+    <w:lvl w:ilvl="2" w:tentative="1">
+      <w:start w:val="1"/>
+      <w:numFmt w:val="decimal"/>
+      <w:lvlText w:val="%3."/>
+      <w:lvlJc w:val="left"/>
+      <w:pPr>
+        <w:tabs>
+          <w:tab w:val="num" w:pos="2160"/>
+        </w:tabs>
+        <w:ind w:left="2160" w:hanging="360"/>
+      </w:pPr>
+    </w:lvl>
+    <w:lvl w:ilvl="3" w:tentative="1">
+      <w:start w:val="1"/>
+      <w:numFmt w:val="decimal"/>
+      <w:lvlText w:val="%4."/>
+      <w:lvlJc w:val="left"/>
+      <w:pPr>
+        <w:tabs>
+          <w:tab w:val="num" w:pos="2880"/>
+        </w:tabs>
+        <w:ind w:left="2880" w:hanging="360"/>
+      </w:pPr>
+    </w:lvl>
+    <w:lvl w:ilvl="4" w:tentative="1">
+      <w:start w:val="1"/>
+      <w:numFmt w:val="decimal"/>
+      <w:lvlText w:val="%5."/>
+      <w:lvlJc w:val="left"/>
+      <w:pPr>
+        <w:tabs>
+          <w:tab w:val="num" w:pos="3600"/>
+        </w:tabs>
+        <w:ind w:left="3600" w:hanging="360"/>
+      </w:pPr>
+    </w:lvl>
+    <w:lvl w:ilvl="5" w:tentative="1">
+      <w:start w:val="1"/>
+      <w:numFmt w:val="decimal"/>
+      <w:lvlText w:val="%6."/>
+      <w:lvlJc w:val="left"/>
+      <w:pPr>
+        <w:tabs>
+          <w:tab w:val="num" w:pos="4320"/>
+        </w:tabs>
+        <w:ind w:left="4320" w:hanging="360"/>
+      </w:pPr>
+    </w:lvl>
+    <w:lvl w:ilvl="6" w:tentative="1">
+      <w:start w:val="1"/>
+      <w:numFmt w:val="decimal"/>
+      <w:lvlText w:val="%7."/>
+      <w:lvlJc w:val="left"/>
+      <w:pPr>
+        <w:tabs>
+          <w:tab w:val="num" w:pos="5040"/>
+        </w:tabs>
+        <w:ind w:left="5040" w:hanging="360"/>
+      </w:pPr>
+    </w:lvl>
+    <w:lvl w:ilvl="7" w:tentative="1">
+      <w:start w:val="1"/>
+      <w:numFmt w:val="decimal"/>
+      <w:lvlText w:val="%8."/>
+      <w:lvlJc w:val="left"/>
+      <w:pPr>
+        <w:tabs>
+          <w:tab w:val="num" w:pos="5760"/>
+        </w:tabs>
+        <w:ind w:left="5760" w:hanging="360"/>
+      </w:pPr>
+    </w:lvl>
+    <w:lvl w:ilvl="8" w:tentative="1">
+      <w:start w:val="1"/>
+      <w:numFmt w:val="decimal"/>
+      <w:lvlText w:val="%9."/>
+      <w:lvlJc w:val="left"/>
+      <w:pPr>
+        <w:tabs>
+          <w:tab w:val="num" w:pos="6480"/>
+        </w:tabs>
+        <w:ind w:left="6480" w:hanging="360"/>
+      </w:pPr>
+    </w:lvl>
+  </w:abstractNum>
+  <w:abstractNum w:abstractNumId="4">
     <w:nsid w:val="323C7824"/>
     <w:multiLevelType w:val="multilevel"/>
     <w:tmpl w:val="323C7824"/>
@@ -7277,7 +7625,233 @@
       </w:rPr>
     </w:lvl>
   </w:abstractNum>
-  <w:abstractNum w:abstractNumId="2">
+  <w:abstractNum w:abstractNumId="5">
+    <w:nsid w:val="401B19CA"/>
+    <w:multiLevelType w:val="multilevel"/>
+    <w:tmpl w:val="2B64EEEA"/>
+    <w:lvl w:ilvl="0">
+      <w:start w:val="2"/>
+      <w:numFmt w:val="decimal"/>
+      <w:lvlText w:val="%1."/>
+      <w:lvlJc w:val="left"/>
+      <w:pPr>
+        <w:tabs>
+          <w:tab w:val="num" w:pos="720"/>
+        </w:tabs>
+        <w:ind w:left="720" w:hanging="360"/>
+      </w:pPr>
+    </w:lvl>
+    <w:lvl w:ilvl="1" w:tentative="1">
+      <w:start w:val="1"/>
+      <w:numFmt w:val="decimal"/>
+      <w:lvlText w:val="%2."/>
+      <w:lvlJc w:val="left"/>
+      <w:pPr>
+        <w:tabs>
+          <w:tab w:val="num" w:pos="1440"/>
+        </w:tabs>
+        <w:ind w:left="1440" w:hanging="360"/>
+      </w:pPr>
+    </w:lvl>
+    <w:lvl w:ilvl="2" w:tentative="1">
+      <w:start w:val="1"/>
+      <w:numFmt w:val="decimal"/>
+      <w:lvlText w:val="%3."/>
+      <w:lvlJc w:val="left"/>
+      <w:pPr>
+        <w:tabs>
+          <w:tab w:val="num" w:pos="2160"/>
+        </w:tabs>
+        <w:ind w:left="2160" w:hanging="360"/>
+      </w:pPr>
+    </w:lvl>
+    <w:lvl w:ilvl="3" w:tentative="1">
+      <w:start w:val="1"/>
+      <w:numFmt w:val="decimal"/>
+      <w:lvlText w:val="%4."/>
+      <w:lvlJc w:val="left"/>
+      <w:pPr>
+        <w:tabs>
+          <w:tab w:val="num" w:pos="2880"/>
+        </w:tabs>
+        <w:ind w:left="2880" w:hanging="360"/>
+      </w:pPr>
+    </w:lvl>
+    <w:lvl w:ilvl="4" w:tentative="1">
+      <w:start w:val="1"/>
+      <w:numFmt w:val="decimal"/>
+      <w:lvlText w:val="%5."/>
+      <w:lvlJc w:val="left"/>
+      <w:pPr>
+        <w:tabs>
+          <w:tab w:val="num" w:pos="3600"/>
+        </w:tabs>
+        <w:ind w:left="3600" w:hanging="360"/>
+      </w:pPr>
+    </w:lvl>
+    <w:lvl w:ilvl="5" w:tentative="1">
+      <w:start w:val="1"/>
+      <w:numFmt w:val="decimal"/>
+      <w:lvlText w:val="%6."/>
+      <w:lvlJc w:val="left"/>
+      <w:pPr>
+        <w:tabs>
+          <w:tab w:val="num" w:pos="4320"/>
+        </w:tabs>
+        <w:ind w:left="4320" w:hanging="360"/>
+      </w:pPr>
+    </w:lvl>
+    <w:lvl w:ilvl="6" w:tentative="1">
+      <w:start w:val="1"/>
+      <w:numFmt w:val="decimal"/>
+      <w:lvlText w:val="%7."/>
+      <w:lvlJc w:val="left"/>
+      <w:pPr>
+        <w:tabs>
+          <w:tab w:val="num" w:pos="5040"/>
+        </w:tabs>
+        <w:ind w:left="5040" w:hanging="360"/>
+      </w:pPr>
+    </w:lvl>
+    <w:lvl w:ilvl="7" w:tentative="1">
+      <w:start w:val="1"/>
+      <w:numFmt w:val="decimal"/>
+      <w:lvlText w:val="%8."/>
+      <w:lvlJc w:val="left"/>
+      <w:pPr>
+        <w:tabs>
+          <w:tab w:val="num" w:pos="5760"/>
+        </w:tabs>
+        <w:ind w:left="5760" w:hanging="360"/>
+      </w:pPr>
+    </w:lvl>
+    <w:lvl w:ilvl="8" w:tentative="1">
+      <w:start w:val="1"/>
+      <w:numFmt w:val="decimal"/>
+      <w:lvlText w:val="%9."/>
+      <w:lvlJc w:val="left"/>
+      <w:pPr>
+        <w:tabs>
+          <w:tab w:val="num" w:pos="6480"/>
+        </w:tabs>
+        <w:ind w:left="6480" w:hanging="360"/>
+      </w:pPr>
+    </w:lvl>
+  </w:abstractNum>
+  <w:abstractNum w:abstractNumId="6">
+    <w:nsid w:val="423A5BC2"/>
+    <w:multiLevelType w:val="multilevel"/>
+    <w:tmpl w:val="E7BE0086"/>
+    <w:lvl w:ilvl="0">
+      <w:start w:val="3"/>
+      <w:numFmt w:val="decimal"/>
+      <w:lvlText w:val="%1."/>
+      <w:lvlJc w:val="left"/>
+      <w:pPr>
+        <w:tabs>
+          <w:tab w:val="num" w:pos="720"/>
+        </w:tabs>
+        <w:ind w:left="720" w:hanging="360"/>
+      </w:pPr>
+    </w:lvl>
+    <w:lvl w:ilvl="1" w:tentative="1">
+      <w:start w:val="1"/>
+      <w:numFmt w:val="decimal"/>
+      <w:lvlText w:val="%2."/>
+      <w:lvlJc w:val="left"/>
+      <w:pPr>
+        <w:tabs>
+          <w:tab w:val="num" w:pos="1440"/>
+        </w:tabs>
+        <w:ind w:left="1440" w:hanging="360"/>
+      </w:pPr>
+    </w:lvl>
+    <w:lvl w:ilvl="2" w:tentative="1">
+      <w:start w:val="1"/>
+      <w:numFmt w:val="decimal"/>
+      <w:lvlText w:val="%3."/>
+      <w:lvlJc w:val="left"/>
+      <w:pPr>
+        <w:tabs>
+          <w:tab w:val="num" w:pos="2160"/>
+        </w:tabs>
+        <w:ind w:left="2160" w:hanging="360"/>
+      </w:pPr>
+    </w:lvl>
+    <w:lvl w:ilvl="3" w:tentative="1">
+      <w:start w:val="1"/>
+      <w:numFmt w:val="decimal"/>
+      <w:lvlText w:val="%4."/>
+      <w:lvlJc w:val="left"/>
+      <w:pPr>
+        <w:tabs>
+          <w:tab w:val="num" w:pos="2880"/>
+        </w:tabs>
+        <w:ind w:left="2880" w:hanging="360"/>
+      </w:pPr>
+    </w:lvl>
+    <w:lvl w:ilvl="4" w:tentative="1">
+      <w:start w:val="1"/>
+      <w:numFmt w:val="decimal"/>
+      <w:lvlText w:val="%5."/>
+      <w:lvlJc w:val="left"/>
+      <w:pPr>
+        <w:tabs>
+          <w:tab w:val="num" w:pos="3600"/>
+        </w:tabs>
+        <w:ind w:left="3600" w:hanging="360"/>
+      </w:pPr>
+    </w:lvl>
+    <w:lvl w:ilvl="5" w:tentative="1">
+      <w:start w:val="1"/>
+      <w:numFmt w:val="decimal"/>
+      <w:lvlText w:val="%6."/>
+      <w:lvlJc w:val="left"/>
+      <w:pPr>
+        <w:tabs>
+          <w:tab w:val="num" w:pos="4320"/>
+        </w:tabs>
+        <w:ind w:left="4320" w:hanging="360"/>
+      </w:pPr>
+    </w:lvl>
+    <w:lvl w:ilvl="6" w:tentative="1">
+      <w:start w:val="1"/>
+      <w:numFmt w:val="decimal"/>
+      <w:lvlText w:val="%7."/>
+      <w:lvlJc w:val="left"/>
+      <w:pPr>
+        <w:tabs>
+          <w:tab w:val="num" w:pos="5040"/>
+        </w:tabs>
+        <w:ind w:left="5040" w:hanging="360"/>
+      </w:pPr>
+    </w:lvl>
+    <w:lvl w:ilvl="7" w:tentative="1">
+      <w:start w:val="1"/>
+      <w:numFmt w:val="decimal"/>
+      <w:lvlText w:val="%8."/>
+      <w:lvlJc w:val="left"/>
+      <w:pPr>
+        <w:tabs>
+          <w:tab w:val="num" w:pos="5760"/>
+        </w:tabs>
+        <w:ind w:left="5760" w:hanging="360"/>
+      </w:pPr>
+    </w:lvl>
+    <w:lvl w:ilvl="8" w:tentative="1">
+      <w:start w:val="1"/>
+      <w:numFmt w:val="decimal"/>
+      <w:lvlText w:val="%9."/>
+      <w:lvlJc w:val="left"/>
+      <w:pPr>
+        <w:tabs>
+          <w:tab w:val="num" w:pos="6480"/>
+        </w:tabs>
+        <w:ind w:left="6480" w:hanging="360"/>
+      </w:pPr>
+    </w:lvl>
+  </w:abstractNum>
+  <w:abstractNum w:abstractNumId="7">
     <w:nsid w:val="513362E4"/>
     <w:multiLevelType w:val="multilevel"/>
     <w:tmpl w:val="513362E4"/>
@@ -7390,7 +7964,7 @@
       </w:rPr>
     </w:lvl>
   </w:abstractNum>
-  <w:abstractNum w:abstractNumId="3">
+  <w:abstractNum w:abstractNumId="8">
     <w:nsid w:val="534D711A"/>
     <w:multiLevelType w:val="hybridMultilevel"/>
     <w:tmpl w:val="8A544B7E"/>
@@ -7503,7 +8077,7 @@
       </w:rPr>
     </w:lvl>
   </w:abstractNum>
-  <w:abstractNum w:abstractNumId="4">
+  <w:abstractNum w:abstractNumId="9">
     <w:nsid w:val="57121B38"/>
     <w:multiLevelType w:val="hybridMultilevel"/>
     <w:tmpl w:val="AE78A81E"/>
@@ -7616,7 +8190,7 @@
       </w:rPr>
     </w:lvl>
   </w:abstractNum>
-  <w:abstractNum w:abstractNumId="5">
+  <w:abstractNum w:abstractNumId="10">
     <w:nsid w:val="5AA9370F"/>
     <w:multiLevelType w:val="multilevel"/>
     <w:tmpl w:val="5AA9370F"/>
@@ -7737,7 +8311,7 @@
       </w:rPr>
     </w:lvl>
   </w:abstractNum>
-  <w:abstractNum w:abstractNumId="6">
+  <w:abstractNum w:abstractNumId="11">
     <w:nsid w:val="5AA93721"/>
     <w:multiLevelType w:val="multilevel"/>
     <w:tmpl w:val="5AA93721"/>
@@ -7858,7 +8432,7 @@
       </w:rPr>
     </w:lvl>
   </w:abstractNum>
-  <w:abstractNum w:abstractNumId="7">
+  <w:abstractNum w:abstractNumId="12">
     <w:nsid w:val="5AA9374C"/>
     <w:multiLevelType w:val="multilevel"/>
     <w:tmpl w:val="5AA9374C"/>
@@ -7979,7 +8553,7 @@
       </w:rPr>
     </w:lvl>
   </w:abstractNum>
-  <w:abstractNum w:abstractNumId="8">
+  <w:abstractNum w:abstractNumId="13">
     <w:nsid w:val="5AA93847"/>
     <w:multiLevelType w:val="multilevel"/>
     <w:tmpl w:val="5AA93847"/>
@@ -8100,7 +8674,7 @@
       </w:rPr>
     </w:lvl>
   </w:abstractNum>
-  <w:abstractNum w:abstractNumId="9">
+  <w:abstractNum w:abstractNumId="14">
     <w:nsid w:val="5AA9385D"/>
     <w:multiLevelType w:val="multilevel"/>
     <w:tmpl w:val="5AA9385D"/>
@@ -8221,7 +8795,7 @@
       </w:rPr>
     </w:lvl>
   </w:abstractNum>
-  <w:abstractNum w:abstractNumId="10">
+  <w:abstractNum w:abstractNumId="15">
     <w:nsid w:val="5AA93871"/>
     <w:multiLevelType w:val="multilevel"/>
     <w:tmpl w:val="5AA93871"/>
@@ -8342,7 +8916,7 @@
       </w:rPr>
     </w:lvl>
   </w:abstractNum>
-  <w:abstractNum w:abstractNumId="11">
+  <w:abstractNum w:abstractNumId="16">
     <w:nsid w:val="5AA93884"/>
     <w:multiLevelType w:val="multilevel"/>
     <w:tmpl w:val="5AA93884"/>
@@ -8463,7 +9037,7 @@
       </w:rPr>
     </w:lvl>
   </w:abstractNum>
-  <w:abstractNum w:abstractNumId="12">
+  <w:abstractNum w:abstractNumId="17">
     <w:nsid w:val="5AA938A6"/>
     <w:multiLevelType w:val="multilevel"/>
     <w:tmpl w:val="5AA938A6"/>
@@ -8584,7 +9158,7 @@
       </w:rPr>
     </w:lvl>
   </w:abstractNum>
-  <w:abstractNum w:abstractNumId="13">
+  <w:abstractNum w:abstractNumId="18">
     <w:nsid w:val="5AA938BA"/>
     <w:multiLevelType w:val="multilevel"/>
     <w:tmpl w:val="5AA938BA"/>
@@ -8705,7 +9279,7 @@
       </w:rPr>
     </w:lvl>
   </w:abstractNum>
-  <w:abstractNum w:abstractNumId="14">
+  <w:abstractNum w:abstractNumId="19">
     <w:nsid w:val="5AA939C1"/>
     <w:multiLevelType w:val="multilevel"/>
     <w:tmpl w:val="5AA939C1"/>
@@ -8826,7 +9400,7 @@
       </w:rPr>
     </w:lvl>
   </w:abstractNum>
-  <w:abstractNum w:abstractNumId="15">
+  <w:abstractNum w:abstractNumId="20">
     <w:nsid w:val="5AA939F5"/>
     <w:multiLevelType w:val="multilevel"/>
     <w:tmpl w:val="5AA939F5"/>
@@ -8947,7 +9521,7 @@
       </w:rPr>
     </w:lvl>
   </w:abstractNum>
-  <w:abstractNum w:abstractNumId="16">
+  <w:abstractNum w:abstractNumId="21">
     <w:nsid w:val="5AA93A09"/>
     <w:multiLevelType w:val="multilevel"/>
     <w:tmpl w:val="5AA93A09"/>
@@ -9068,7 +9642,7 @@
       </w:rPr>
     </w:lvl>
   </w:abstractNum>
-  <w:abstractNum w:abstractNumId="17">
+  <w:abstractNum w:abstractNumId="22">
     <w:nsid w:val="5AA9DAE5"/>
     <w:multiLevelType w:val="multilevel"/>
     <w:tmpl w:val="5AA9DAE5"/>
@@ -9189,7 +9763,7 @@
       </w:rPr>
     </w:lvl>
   </w:abstractNum>
-  <w:abstractNum w:abstractNumId="18">
+  <w:abstractNum w:abstractNumId="23">
     <w:nsid w:val="5AA9DAF8"/>
     <w:multiLevelType w:val="multilevel"/>
     <w:tmpl w:val="5AA9DAF8"/>
@@ -9310,7 +9884,7 @@
       </w:rPr>
     </w:lvl>
   </w:abstractNum>
-  <w:abstractNum w:abstractNumId="19">
+  <w:abstractNum w:abstractNumId="24">
     <w:nsid w:val="5AA9DB09"/>
     <w:multiLevelType w:val="multilevel"/>
     <w:tmpl w:val="5AA9DB09"/>
@@ -9431,7 +10005,7 @@
       </w:rPr>
     </w:lvl>
   </w:abstractNum>
-  <w:abstractNum w:abstractNumId="20">
+  <w:abstractNum w:abstractNumId="25">
     <w:nsid w:val="5AA9DB19"/>
     <w:multiLevelType w:val="multilevel"/>
     <w:tmpl w:val="5AA9DB19"/>
@@ -9552,7 +10126,7 @@
       </w:rPr>
     </w:lvl>
   </w:abstractNum>
-  <w:abstractNum w:abstractNumId="21">
+  <w:abstractNum w:abstractNumId="26">
     <w:nsid w:val="5AA9DB29"/>
     <w:multiLevelType w:val="multilevel"/>
     <w:tmpl w:val="5AA9DB29"/>
@@ -9673,7 +10247,7 @@
       </w:rPr>
     </w:lvl>
   </w:abstractNum>
-  <w:abstractNum w:abstractNumId="22">
+  <w:abstractNum w:abstractNumId="27">
     <w:nsid w:val="5AA9DB3A"/>
     <w:multiLevelType w:val="multilevel"/>
     <w:tmpl w:val="5AA9DB3A"/>
@@ -9794,7 +10368,7 @@
       </w:rPr>
     </w:lvl>
   </w:abstractNum>
-  <w:abstractNum w:abstractNumId="23">
+  <w:abstractNum w:abstractNumId="28">
     <w:nsid w:val="5AA9DB4A"/>
     <w:multiLevelType w:val="multilevel"/>
     <w:tmpl w:val="5AA9DB4A"/>
@@ -9915,7 +10489,7 @@
       </w:rPr>
     </w:lvl>
   </w:abstractNum>
-  <w:abstractNum w:abstractNumId="24">
+  <w:abstractNum w:abstractNumId="29">
     <w:nsid w:val="5AA9DB5A"/>
     <w:multiLevelType w:val="multilevel"/>
     <w:tmpl w:val="5AA9DB5A"/>
@@ -10036,7 +10610,7 @@
       </w:rPr>
     </w:lvl>
   </w:abstractNum>
-  <w:abstractNum w:abstractNumId="25">
+  <w:abstractNum w:abstractNumId="30">
     <w:nsid w:val="5AA9DC10"/>
     <w:multiLevelType w:val="multilevel"/>
     <w:tmpl w:val="5AA9DC10"/>
@@ -10157,7 +10731,7 @@
       </w:rPr>
     </w:lvl>
   </w:abstractNum>
-  <w:abstractNum w:abstractNumId="26">
+  <w:abstractNum w:abstractNumId="31">
     <w:nsid w:val="5AA9DC21"/>
     <w:multiLevelType w:val="multilevel"/>
     <w:tmpl w:val="5AA9DC21"/>
@@ -10278,7 +10852,7 @@
       </w:rPr>
     </w:lvl>
   </w:abstractNum>
-  <w:abstractNum w:abstractNumId="27">
+  <w:abstractNum w:abstractNumId="32">
     <w:nsid w:val="5AA9DC48"/>
     <w:multiLevelType w:val="multilevel"/>
     <w:tmpl w:val="5AA9DC48"/>
@@ -10399,7 +10973,7 @@
       </w:rPr>
     </w:lvl>
   </w:abstractNum>
-  <w:abstractNum w:abstractNumId="28">
+  <w:abstractNum w:abstractNumId="33">
     <w:nsid w:val="5AA9DC59"/>
     <w:multiLevelType w:val="multilevel"/>
     <w:tmpl w:val="5AA9DC59"/>
@@ -10520,7 +11094,7 @@
       </w:rPr>
     </w:lvl>
   </w:abstractNum>
-  <w:abstractNum w:abstractNumId="29">
+  <w:abstractNum w:abstractNumId="34">
     <w:nsid w:val="5AA9DD04"/>
     <w:multiLevelType w:val="multilevel"/>
     <w:tmpl w:val="5AA9DD04"/>
@@ -10641,7 +11215,7 @@
       </w:rPr>
     </w:lvl>
   </w:abstractNum>
-  <w:abstractNum w:abstractNumId="30">
+  <w:abstractNum w:abstractNumId="35">
     <w:nsid w:val="5AA9DD14"/>
     <w:multiLevelType w:val="multilevel"/>
     <w:tmpl w:val="5AA9DD14"/>
@@ -10762,7 +11336,7 @@
       </w:rPr>
     </w:lvl>
   </w:abstractNum>
-  <w:abstractNum w:abstractNumId="31">
+  <w:abstractNum w:abstractNumId="36">
     <w:nsid w:val="5AA9DD24"/>
     <w:multiLevelType w:val="multilevel"/>
     <w:tmpl w:val="5AA9DD24"/>
@@ -10883,7 +11457,120 @@
       </w:rPr>
     </w:lvl>
   </w:abstractNum>
-  <w:abstractNum w:abstractNumId="32">
+  <w:abstractNum w:abstractNumId="37">
+    <w:nsid w:val="5ACC16DB"/>
+    <w:multiLevelType w:val="multilevel"/>
+    <w:tmpl w:val="E89C434C"/>
+    <w:lvl w:ilvl="0">
+      <w:start w:val="1"/>
+      <w:numFmt w:val="decimal"/>
+      <w:lvlText w:val="%1."/>
+      <w:lvlJc w:val="left"/>
+      <w:pPr>
+        <w:tabs>
+          <w:tab w:val="num" w:pos="720"/>
+        </w:tabs>
+        <w:ind w:left="720" w:hanging="360"/>
+      </w:pPr>
+    </w:lvl>
+    <w:lvl w:ilvl="1" w:tentative="1">
+      <w:start w:val="1"/>
+      <w:numFmt w:val="decimal"/>
+      <w:lvlText w:val="%2."/>
+      <w:lvlJc w:val="left"/>
+      <w:pPr>
+        <w:tabs>
+          <w:tab w:val="num" w:pos="1440"/>
+        </w:tabs>
+        <w:ind w:left="1440" w:hanging="360"/>
+      </w:pPr>
+    </w:lvl>
+    <w:lvl w:ilvl="2" w:tentative="1">
+      <w:start w:val="1"/>
+      <w:numFmt w:val="decimal"/>
+      <w:lvlText w:val="%3."/>
+      <w:lvlJc w:val="left"/>
+      <w:pPr>
+        <w:tabs>
+          <w:tab w:val="num" w:pos="2160"/>
+        </w:tabs>
+        <w:ind w:left="2160" w:hanging="360"/>
+      </w:pPr>
+    </w:lvl>
+    <w:lvl w:ilvl="3" w:tentative="1">
+      <w:start w:val="1"/>
+      <w:numFmt w:val="decimal"/>
+      <w:lvlText w:val="%4."/>
+      <w:lvlJc w:val="left"/>
+      <w:pPr>
+        <w:tabs>
+          <w:tab w:val="num" w:pos="2880"/>
+        </w:tabs>
+        <w:ind w:left="2880" w:hanging="360"/>
+      </w:pPr>
+    </w:lvl>
+    <w:lvl w:ilvl="4" w:tentative="1">
+      <w:start w:val="1"/>
+      <w:numFmt w:val="decimal"/>
+      <w:lvlText w:val="%5."/>
+      <w:lvlJc w:val="left"/>
+      <w:pPr>
+        <w:tabs>
+          <w:tab w:val="num" w:pos="3600"/>
+        </w:tabs>
+        <w:ind w:left="3600" w:hanging="360"/>
+      </w:pPr>
+    </w:lvl>
+    <w:lvl w:ilvl="5" w:tentative="1">
+      <w:start w:val="1"/>
+      <w:numFmt w:val="decimal"/>
+      <w:lvlText w:val="%6."/>
+      <w:lvlJc w:val="left"/>
+      <w:pPr>
+        <w:tabs>
+          <w:tab w:val="num" w:pos="4320"/>
+        </w:tabs>
+        <w:ind w:left="4320" w:hanging="360"/>
+      </w:pPr>
+    </w:lvl>
+    <w:lvl w:ilvl="6" w:tentative="1">
+      <w:start w:val="1"/>
+      <w:numFmt w:val="decimal"/>
+      <w:lvlText w:val="%7."/>
+      <w:lvlJc w:val="left"/>
+      <w:pPr>
+        <w:tabs>
+          <w:tab w:val="num" w:pos="5040"/>
+        </w:tabs>
+        <w:ind w:left="5040" w:hanging="360"/>
+      </w:pPr>
+    </w:lvl>
+    <w:lvl w:ilvl="7" w:tentative="1">
+      <w:start w:val="1"/>
+      <w:numFmt w:val="decimal"/>
+      <w:lvlText w:val="%8."/>
+      <w:lvlJc w:val="left"/>
+      <w:pPr>
+        <w:tabs>
+          <w:tab w:val="num" w:pos="5760"/>
+        </w:tabs>
+        <w:ind w:left="5760" w:hanging="360"/>
+      </w:pPr>
+    </w:lvl>
+    <w:lvl w:ilvl="8" w:tentative="1">
+      <w:start w:val="1"/>
+      <w:numFmt w:val="decimal"/>
+      <w:lvlText w:val="%9."/>
+      <w:lvlJc w:val="left"/>
+      <w:pPr>
+        <w:tabs>
+          <w:tab w:val="num" w:pos="6480"/>
+        </w:tabs>
+        <w:ind w:left="6480" w:hanging="360"/>
+      </w:pPr>
+    </w:lvl>
+  </w:abstractNum>
+  <w:abstractNum w:abstractNumId="38">
     <w:nsid w:val="5B4947AB"/>
     <w:multiLevelType w:val="multilevel"/>
     <w:tmpl w:val="5B4947AB"/>
@@ -11006,104 +11693,470 @@
       </w:rPr>
     </w:lvl>
   </w:abstractNum>
+  <w:abstractNum w:abstractNumId="39">
+    <w:nsid w:val="612057EA"/>
+    <w:multiLevelType w:val="multilevel"/>
+    <w:tmpl w:val="0DCA3E7E"/>
+    <w:lvl w:ilvl="0">
+      <w:start w:val="3"/>
+      <w:numFmt w:val="decimal"/>
+      <w:lvlText w:val="%1."/>
+      <w:lvlJc w:val="left"/>
+      <w:pPr>
+        <w:tabs>
+          <w:tab w:val="num" w:pos="720"/>
+        </w:tabs>
+        <w:ind w:left="720" w:hanging="360"/>
+      </w:pPr>
+    </w:lvl>
+    <w:lvl w:ilvl="1" w:tentative="1">
+      <w:start w:val="1"/>
+      <w:numFmt w:val="decimal"/>
+      <w:lvlText w:val="%2."/>
+      <w:lvlJc w:val="left"/>
+      <w:pPr>
+        <w:tabs>
+          <w:tab w:val="num" w:pos="1440"/>
+        </w:tabs>
+        <w:ind w:left="1440" w:hanging="360"/>
+      </w:pPr>
+    </w:lvl>
+    <w:lvl w:ilvl="2" w:tentative="1">
+      <w:start w:val="1"/>
+      <w:numFmt w:val="decimal"/>
+      <w:lvlText w:val="%3."/>
+      <w:lvlJc w:val="left"/>
+      <w:pPr>
+        <w:tabs>
+          <w:tab w:val="num" w:pos="2160"/>
+        </w:tabs>
+        <w:ind w:left="2160" w:hanging="360"/>
+      </w:pPr>
+    </w:lvl>
+    <w:lvl w:ilvl="3" w:tentative="1">
+      <w:start w:val="1"/>
+      <w:numFmt w:val="decimal"/>
+      <w:lvlText w:val="%4."/>
+      <w:lvlJc w:val="left"/>
+      <w:pPr>
+        <w:tabs>
+          <w:tab w:val="num" w:pos="2880"/>
+        </w:tabs>
+        <w:ind w:left="2880" w:hanging="360"/>
+      </w:pPr>
+    </w:lvl>
+    <w:lvl w:ilvl="4" w:tentative="1">
+      <w:start w:val="1"/>
+      <w:numFmt w:val="decimal"/>
+      <w:lvlText w:val="%5."/>
+      <w:lvlJc w:val="left"/>
+      <w:pPr>
+        <w:tabs>
+          <w:tab w:val="num" w:pos="3600"/>
+        </w:tabs>
+        <w:ind w:left="3600" w:hanging="360"/>
+      </w:pPr>
+    </w:lvl>
+    <w:lvl w:ilvl="5" w:tentative="1">
+      <w:start w:val="1"/>
+      <w:numFmt w:val="decimal"/>
+      <w:lvlText w:val="%6."/>
+      <w:lvlJc w:val="left"/>
+      <w:pPr>
+        <w:tabs>
+          <w:tab w:val="num" w:pos="4320"/>
+        </w:tabs>
+        <w:ind w:left="4320" w:hanging="360"/>
+      </w:pPr>
+    </w:lvl>
+    <w:lvl w:ilvl="6" w:tentative="1">
+      <w:start w:val="1"/>
+      <w:numFmt w:val="decimal"/>
+      <w:lvlText w:val="%7."/>
+      <w:lvlJc w:val="left"/>
+      <w:pPr>
+        <w:tabs>
+          <w:tab w:val="num" w:pos="5040"/>
+        </w:tabs>
+        <w:ind w:left="5040" w:hanging="360"/>
+      </w:pPr>
+    </w:lvl>
+    <w:lvl w:ilvl="7" w:tentative="1">
+      <w:start w:val="1"/>
+      <w:numFmt w:val="decimal"/>
+      <w:lvlText w:val="%8."/>
+      <w:lvlJc w:val="left"/>
+      <w:pPr>
+        <w:tabs>
+          <w:tab w:val="num" w:pos="5760"/>
+        </w:tabs>
+        <w:ind w:left="5760" w:hanging="360"/>
+      </w:pPr>
+    </w:lvl>
+    <w:lvl w:ilvl="8" w:tentative="1">
+      <w:start w:val="1"/>
+      <w:numFmt w:val="decimal"/>
+      <w:lvlText w:val="%9."/>
+      <w:lvlJc w:val="left"/>
+      <w:pPr>
+        <w:tabs>
+          <w:tab w:val="num" w:pos="6480"/>
+        </w:tabs>
+        <w:ind w:left="6480" w:hanging="360"/>
+      </w:pPr>
+    </w:lvl>
+  </w:abstractNum>
+  <w:abstractNum w:abstractNumId="40">
+    <w:nsid w:val="700A73F9"/>
+    <w:multiLevelType w:val="multilevel"/>
+    <w:tmpl w:val="B2CCCFA8"/>
+    <w:lvl w:ilvl="0">
+      <w:start w:val="2"/>
+      <w:numFmt w:val="decimal"/>
+      <w:lvlText w:val="%1."/>
+      <w:lvlJc w:val="left"/>
+      <w:pPr>
+        <w:tabs>
+          <w:tab w:val="num" w:pos="720"/>
+        </w:tabs>
+        <w:ind w:left="720" w:hanging="360"/>
+      </w:pPr>
+    </w:lvl>
+    <w:lvl w:ilvl="1" w:tentative="1">
+      <w:start w:val="1"/>
+      <w:numFmt w:val="decimal"/>
+      <w:lvlText w:val="%2."/>
+      <w:lvlJc w:val="left"/>
+      <w:pPr>
+        <w:tabs>
+          <w:tab w:val="num" w:pos="1440"/>
+        </w:tabs>
+        <w:ind w:left="1440" w:hanging="360"/>
+      </w:pPr>
+    </w:lvl>
+    <w:lvl w:ilvl="2" w:tentative="1">
+      <w:start w:val="1"/>
+      <w:numFmt w:val="decimal"/>
+      <w:lvlText w:val="%3."/>
+      <w:lvlJc w:val="left"/>
+      <w:pPr>
+        <w:tabs>
+          <w:tab w:val="num" w:pos="2160"/>
+        </w:tabs>
+        <w:ind w:left="2160" w:hanging="360"/>
+      </w:pPr>
+    </w:lvl>
+    <w:lvl w:ilvl="3" w:tentative="1">
+      <w:start w:val="1"/>
+      <w:numFmt w:val="decimal"/>
+      <w:lvlText w:val="%4."/>
+      <w:lvlJc w:val="left"/>
+      <w:pPr>
+        <w:tabs>
+          <w:tab w:val="num" w:pos="2880"/>
+        </w:tabs>
+        <w:ind w:left="2880" w:hanging="360"/>
+      </w:pPr>
+    </w:lvl>
+    <w:lvl w:ilvl="4" w:tentative="1">
+      <w:start w:val="1"/>
+      <w:numFmt w:val="decimal"/>
+      <w:lvlText w:val="%5."/>
+      <w:lvlJc w:val="left"/>
+      <w:pPr>
+        <w:tabs>
+          <w:tab w:val="num" w:pos="3600"/>
+        </w:tabs>
+        <w:ind w:left="3600" w:hanging="360"/>
+      </w:pPr>
+    </w:lvl>
+    <w:lvl w:ilvl="5" w:tentative="1">
+      <w:start w:val="1"/>
+      <w:numFmt w:val="decimal"/>
+      <w:lvlText w:val="%6."/>
+      <w:lvlJc w:val="left"/>
+      <w:pPr>
+        <w:tabs>
+          <w:tab w:val="num" w:pos="4320"/>
+        </w:tabs>
+        <w:ind w:left="4320" w:hanging="360"/>
+      </w:pPr>
+    </w:lvl>
+    <w:lvl w:ilvl="6" w:tentative="1">
+      <w:start w:val="1"/>
+      <w:numFmt w:val="decimal"/>
+      <w:lvlText w:val="%7."/>
+      <w:lvlJc w:val="left"/>
+      <w:pPr>
+        <w:tabs>
+          <w:tab w:val="num" w:pos="5040"/>
+        </w:tabs>
+        <w:ind w:left="5040" w:hanging="360"/>
+      </w:pPr>
+    </w:lvl>
+    <w:lvl w:ilvl="7" w:tentative="1">
+      <w:start w:val="1"/>
+      <w:numFmt w:val="decimal"/>
+      <w:lvlText w:val="%8."/>
+      <w:lvlJc w:val="left"/>
+      <w:pPr>
+        <w:tabs>
+          <w:tab w:val="num" w:pos="5760"/>
+        </w:tabs>
+        <w:ind w:left="5760" w:hanging="360"/>
+      </w:pPr>
+    </w:lvl>
+    <w:lvl w:ilvl="8" w:tentative="1">
+      <w:start w:val="1"/>
+      <w:numFmt w:val="decimal"/>
+      <w:lvlText w:val="%9."/>
+      <w:lvlJc w:val="left"/>
+      <w:pPr>
+        <w:tabs>
+          <w:tab w:val="num" w:pos="6480"/>
+        </w:tabs>
+        <w:ind w:left="6480" w:hanging="360"/>
+      </w:pPr>
+    </w:lvl>
+  </w:abstractNum>
+  <w:abstractNum w:abstractNumId="41">
+    <w:nsid w:val="76FD1F79"/>
+    <w:multiLevelType w:val="multilevel"/>
+    <w:tmpl w:val="39BE846C"/>
+    <w:lvl w:ilvl="0">
+      <w:start w:val="2"/>
+      <w:numFmt w:val="decimal"/>
+      <w:lvlText w:val="%1."/>
+      <w:lvlJc w:val="left"/>
+      <w:pPr>
+        <w:tabs>
+          <w:tab w:val="num" w:pos="720"/>
+        </w:tabs>
+        <w:ind w:left="720" w:hanging="360"/>
+      </w:pPr>
+    </w:lvl>
+    <w:lvl w:ilvl="1" w:tentative="1">
+      <w:start w:val="1"/>
+      <w:numFmt w:val="decimal"/>
+      <w:lvlText w:val="%2."/>
+      <w:lvlJc w:val="left"/>
+      <w:pPr>
+        <w:tabs>
+          <w:tab w:val="num" w:pos="1440"/>
+        </w:tabs>
+        <w:ind w:left="1440" w:hanging="360"/>
+      </w:pPr>
+    </w:lvl>
+    <w:lvl w:ilvl="2" w:tentative="1">
+      <w:start w:val="1"/>
+      <w:numFmt w:val="decimal"/>
+      <w:lvlText w:val="%3."/>
+      <w:lvlJc w:val="left"/>
+      <w:pPr>
+        <w:tabs>
+          <w:tab w:val="num" w:pos="2160"/>
+        </w:tabs>
+        <w:ind w:left="2160" w:hanging="360"/>
+      </w:pPr>
+    </w:lvl>
+    <w:lvl w:ilvl="3" w:tentative="1">
+      <w:start w:val="1"/>
+      <w:numFmt w:val="decimal"/>
+      <w:lvlText w:val="%4."/>
+      <w:lvlJc w:val="left"/>
+      <w:pPr>
+        <w:tabs>
+          <w:tab w:val="num" w:pos="2880"/>
+        </w:tabs>
+        <w:ind w:left="2880" w:hanging="360"/>
+      </w:pPr>
+    </w:lvl>
+    <w:lvl w:ilvl="4" w:tentative="1">
+      <w:start w:val="1"/>
+      <w:numFmt w:val="decimal"/>
+      <w:lvlText w:val="%5."/>
+      <w:lvlJc w:val="left"/>
+      <w:pPr>
+        <w:tabs>
+          <w:tab w:val="num" w:pos="3600"/>
+        </w:tabs>
+        <w:ind w:left="3600" w:hanging="360"/>
+      </w:pPr>
+    </w:lvl>
+    <w:lvl w:ilvl="5" w:tentative="1">
+      <w:start w:val="1"/>
+      <w:numFmt w:val="decimal"/>
+      <w:lvlText w:val="%6."/>
+      <w:lvlJc w:val="left"/>
+      <w:pPr>
+        <w:tabs>
+          <w:tab w:val="num" w:pos="4320"/>
+        </w:tabs>
+        <w:ind w:left="4320" w:hanging="360"/>
+      </w:pPr>
+    </w:lvl>
+    <w:lvl w:ilvl="6" w:tentative="1">
+      <w:start w:val="1"/>
+      <w:numFmt w:val="decimal"/>
+      <w:lvlText w:val="%7."/>
+      <w:lvlJc w:val="left"/>
+      <w:pPr>
+        <w:tabs>
+          <w:tab w:val="num" w:pos="5040"/>
+        </w:tabs>
+        <w:ind w:left="5040" w:hanging="360"/>
+      </w:pPr>
+    </w:lvl>
+    <w:lvl w:ilvl="7" w:tentative="1">
+      <w:start w:val="1"/>
+      <w:numFmt w:val="decimal"/>
+      <w:lvlText w:val="%8."/>
+      <w:lvlJc w:val="left"/>
+      <w:pPr>
+        <w:tabs>
+          <w:tab w:val="num" w:pos="5760"/>
+        </w:tabs>
+        <w:ind w:left="5760" w:hanging="360"/>
+      </w:pPr>
+    </w:lvl>
+    <w:lvl w:ilvl="8" w:tentative="1">
+      <w:start w:val="1"/>
+      <w:numFmt w:val="decimal"/>
+      <w:lvlText w:val="%9."/>
+      <w:lvlJc w:val="left"/>
+      <w:pPr>
+        <w:tabs>
+          <w:tab w:val="num" w:pos="6480"/>
+        </w:tabs>
+        <w:ind w:left="6480" w:hanging="360"/>
+      </w:pPr>
+    </w:lvl>
+  </w:abstractNum>
   <w:num w:numId="1">
+    <w:abstractNumId w:val="38"/>
+  </w:num>
+  <w:num w:numId="2">
+    <w:abstractNumId w:val="12"/>
+  </w:num>
+  <w:num w:numId="3">
+    <w:abstractNumId w:val="10"/>
+  </w:num>
+  <w:num w:numId="4">
+    <w:abstractNumId w:val="11"/>
+  </w:num>
+  <w:num w:numId="5">
+    <w:abstractNumId w:val="13"/>
+  </w:num>
+  <w:num w:numId="6">
+    <w:abstractNumId w:val="14"/>
+  </w:num>
+  <w:num w:numId="7">
+    <w:abstractNumId w:val="15"/>
+  </w:num>
+  <w:num w:numId="8">
+    <w:abstractNumId w:val="16"/>
+  </w:num>
+  <w:num w:numId="9">
+    <w:abstractNumId w:val="17"/>
+  </w:num>
+  <w:num w:numId="10">
+    <w:abstractNumId w:val="18"/>
+  </w:num>
+  <w:num w:numId="11">
+    <w:abstractNumId w:val="19"/>
+  </w:num>
+  <w:num w:numId="12">
+    <w:abstractNumId w:val="20"/>
+  </w:num>
+  <w:num w:numId="13">
+    <w:abstractNumId w:val="21"/>
+  </w:num>
+  <w:num w:numId="14">
+    <w:abstractNumId w:val="22"/>
+  </w:num>
+  <w:num w:numId="15">
+    <w:abstractNumId w:val="23"/>
+  </w:num>
+  <w:num w:numId="16">
+    <w:abstractNumId w:val="24"/>
+  </w:num>
+  <w:num w:numId="17">
+    <w:abstractNumId w:val="25"/>
+  </w:num>
+  <w:num w:numId="18">
+    <w:abstractNumId w:val="26"/>
+  </w:num>
+  <w:num w:numId="19">
+    <w:abstractNumId w:val="27"/>
+  </w:num>
+  <w:num w:numId="20">
+    <w:abstractNumId w:val="28"/>
+  </w:num>
+  <w:num w:numId="21">
+    <w:abstractNumId w:val="29"/>
+  </w:num>
+  <w:num w:numId="22">
+    <w:abstractNumId w:val="30"/>
+  </w:num>
+  <w:num w:numId="23">
+    <w:abstractNumId w:val="31"/>
+  </w:num>
+  <w:num w:numId="24">
     <w:abstractNumId w:val="32"/>
   </w:num>
-  <w:num w:numId="2">
-    <w:abstractNumId w:val="7"/>
-  </w:num>
-  <w:num w:numId="3">
-    <w:abstractNumId w:val="5"/>
-  </w:num>
-  <w:num w:numId="4">
-    <w:abstractNumId w:val="6"/>
-  </w:num>
-  <w:num w:numId="5">
-    <w:abstractNumId w:val="8"/>
-  </w:num>
-  <w:num w:numId="6">
-    <w:abstractNumId w:val="9"/>
-  </w:num>
-  <w:num w:numId="7">
-    <w:abstractNumId w:val="10"/>
-  </w:num>
-  <w:num w:numId="8">
-    <w:abstractNumId w:val="11"/>
-  </w:num>
-  <w:num w:numId="9">
-    <w:abstractNumId w:val="12"/>
-  </w:num>
-  <w:num w:numId="10">
-    <w:abstractNumId w:val="13"/>
-  </w:num>
-  <w:num w:numId="11">
-    <w:abstractNumId w:val="14"/>
-  </w:num>
-  <w:num w:numId="12">
-    <w:abstractNumId w:val="15"/>
-  </w:num>
-  <w:num w:numId="13">
-    <w:abstractNumId w:val="16"/>
-  </w:num>
-  <w:num w:numId="14">
-    <w:abstractNumId w:val="17"/>
-  </w:num>
-  <w:num w:numId="15">
-    <w:abstractNumId w:val="18"/>
-  </w:num>
-  <w:num w:numId="16">
-    <w:abstractNumId w:val="19"/>
-  </w:num>
-  <w:num w:numId="17">
-    <w:abstractNumId w:val="20"/>
-  </w:num>
-  <w:num w:numId="18">
-    <w:abstractNumId w:val="21"/>
-  </w:num>
-  <w:num w:numId="19">
-    <w:abstractNumId w:val="22"/>
-  </w:num>
-  <w:num w:numId="20">
-    <w:abstractNumId w:val="23"/>
-  </w:num>
-  <w:num w:numId="21">
-    <w:abstractNumId w:val="24"/>
-  </w:num>
-  <w:num w:numId="22">
-    <w:abstractNumId w:val="25"/>
-  </w:num>
-  <w:num w:numId="23">
-    <w:abstractNumId w:val="26"/>
-  </w:num>
-  <w:num w:numId="24">
-    <w:abstractNumId w:val="27"/>
-  </w:num>
   <w:num w:numId="25">
-    <w:abstractNumId w:val="28"/>
+    <w:abstractNumId w:val="33"/>
   </w:num>
   <w:num w:numId="26">
-    <w:abstractNumId w:val="29"/>
+    <w:abstractNumId w:val="34"/>
   </w:num>
   <w:num w:numId="27">
-    <w:abstractNumId w:val="30"/>
+    <w:abstractNumId w:val="35"/>
   </w:num>
   <w:num w:numId="28">
-    <w:abstractNumId w:val="31"/>
+    <w:abstractNumId w:val="36"/>
   </w:num>
   <w:num w:numId="29">
-    <w:abstractNumId w:val="1"/>
+    <w:abstractNumId w:val="4"/>
   </w:num>
   <w:num w:numId="30">
-    <w:abstractNumId w:val="2"/>
+    <w:abstractNumId w:val="7"/>
   </w:num>
   <w:num w:numId="31">
     <w:abstractNumId w:val="0"/>
   </w:num>
   <w:num w:numId="32">
-    <w:abstractNumId w:val="4"/>
+    <w:abstractNumId w:val="9"/>
   </w:num>
   <w:num w:numId="33">
+    <w:abstractNumId w:val="8"/>
+  </w:num>
+  <w:num w:numId="34">
+    <w:abstractNumId w:val="1"/>
+  </w:num>
+  <w:num w:numId="35">
+    <w:abstractNumId w:val="41"/>
+  </w:num>
+  <w:num w:numId="36">
+    <w:abstractNumId w:val="2"/>
+  </w:num>
+  <w:num w:numId="37">
     <w:abstractNumId w:val="3"/>
+  </w:num>
+  <w:num w:numId="38">
+    <w:abstractNumId w:val="5"/>
+  </w:num>
+  <w:num w:numId="39">
+    <w:abstractNumId w:val="6"/>
+  </w:num>
+  <w:num w:numId="40">
+    <w:abstractNumId w:val="37"/>
+  </w:num>
+  <w:num w:numId="41">
+    <w:abstractNumId w:val="40"/>
+  </w:num>
+  <w:num w:numId="42">
+    <w:abstractNumId w:val="39"/>
   </w:num>
 </w:numbering>
 </file>
@@ -11870,6 +12923,42 @@
       <w:szCs w:val="20"/>
     </w:rPr>
   </w:style>
+  <w:style w:type="character" w:customStyle="1" w:styleId="author-p-1101598">
+    <w:name w:val="author-p-1101598"/>
+    <w:basedOn w:val="a0"/>
+    <w:rsid w:val="00445CCF"/>
+  </w:style>
+  <w:style w:type="paragraph" w:customStyle="1" w:styleId="ace-line">
+    <w:name w:val="ace-line"/>
+    <w:basedOn w:val="a"/>
+    <w:rsid w:val="00445CCF"/>
+    <w:pPr>
+      <w:widowControl/>
+      <w:spacing w:before="100" w:beforeAutospacing="1" w:after="100" w:afterAutospacing="1"/>
+      <w:jc w:val="left"/>
+    </w:pPr>
+    <w:rPr>
+      <w:rFonts w:ascii="Times New Roman" w:hAnsi="Times New Roman" w:cs="Times New Roman"/>
+      <w:kern w:val="0"/>
+      <w:sz w:val="24"/>
+      <w:szCs w:val="24"/>
+    </w:rPr>
+  </w:style>
+  <w:style w:type="character" w:customStyle="1" w:styleId="tencent-attachment-1542271896421-a1a60f718c33cc83">
+    <w:name w:val="tencent-attachment-1542271896421-a1a60f718c33cc83"/>
+    <w:basedOn w:val="a0"/>
+    <w:rsid w:val="00235E91"/>
+  </w:style>
+  <w:style w:type="character" w:styleId="ab">
+    <w:name w:val="Placeholder Text"/>
+    <w:basedOn w:val="a0"/>
+    <w:uiPriority w:val="99"/>
+    <w:semiHidden/>
+    <w:rsid w:val="00706B1B"/>
+    <w:rPr>
+      <w:color w:val="808080"/>
+    </w:rPr>
+  </w:style>
 </w:styles>
 </file>
 
@@ -12177,7 +13266,7 @@
 </file>
 
 <file path=customXml/itemProps2.xml><?xml version="1.0" encoding="utf-8"?>
-<ds:datastoreItem xmlns:ds="http://schemas.openxmlformats.org/officeDocument/2006/customXml" ds:itemID="{07034394-D43E-7D4B-B26C-648A735BD949}">
+<ds:datastoreItem xmlns:ds="http://schemas.openxmlformats.org/officeDocument/2006/customXml" ds:itemID="{D29258AA-3B71-6245-B044-F94BC10981B9}">
   <ds:schemaRefs>
     <ds:schemaRef ds:uri="http://schemas.openxmlformats.org/officeDocument/2006/bibliography"/>
   </ds:schemaRefs>

</xml_diff>